<commit_message>
complete UserServiceImpl test report
</commit_message>
<xml_diff>
--- a/report/单元测试/UserServiceImpl类测试报告.docx
+++ b/report/单元测试/UserServiceImpl类测试报告.docx
@@ -352,19 +352,7 @@
               <w:rPr>
                 <w:rFonts w:hint="eastAsia"/>
               </w:rPr>
-              <w:t>返回的结果与UserDao中findByI</w:t>
-            </w:r>
-            <w:r>
-              <w:rPr>
-                <w:rFonts w:hint="eastAsia"/>
-              </w:rPr>
-              <w:t>d</w:t>
-            </w:r>
-            <w:r>
-              <w:rPr>
-                <w:rFonts w:hint="eastAsia"/>
-              </w:rPr>
-              <w:t>函数返回结果是否符合。</w:t>
+              <w:t>返回的结果与UserDao中findById函数返回结果是否符合。</w:t>
             </w:r>
           </w:p>
         </w:tc>
@@ -491,19 +479,7 @@
               <w:rPr>
                 <w:rFonts w:hint="eastAsia"/>
               </w:rPr>
-              <w:t>返回的结果与UserDao中findBy</w:t>
-            </w:r>
-            <w:r>
-              <w:rPr>
-                <w:rFonts w:hint="eastAsia"/>
-              </w:rPr>
-              <w:t>UserIDAndPassword</w:t>
-            </w:r>
-            <w:r>
-              <w:rPr>
-                <w:rFonts w:hint="eastAsia"/>
-              </w:rPr>
-              <w:t>函数返回结果是否符合。</w:t>
+              <w:t>返回的结果与UserDao中findByUserIDAndPassword函数返回结果是否符合。</w:t>
             </w:r>
           </w:p>
         </w:tc>
@@ -774,7 +750,6 @@
     <w:p>
       <w:pPr>
         <w:rPr>
-          <w:rFonts w:hint="eastAsia"/>
           <w:sz w:val="24"/>
           <w:szCs w:val="24"/>
         </w:rPr>
@@ -874,11 +849,6 @@
             <w:tcW w:w="835" w:type="dxa"/>
           </w:tcPr>
           <w:p>
-            <w:pPr>
-              <w:rPr>
-                <w:rFonts w:hint="eastAsia"/>
-              </w:rPr>
-            </w:pPr>
             <w:r>
               <w:rPr>
                 <w:rFonts w:hint="eastAsia"/>
@@ -894,9 +864,6 @@
           <w:p>
             <w:pPr>
               <w:cnfStyle w:val="100000000000" w:firstRow="1" w:lastRow="0" w:firstColumn="0" w:lastColumn="0" w:oddVBand="0" w:evenVBand="0" w:oddHBand="0" w:evenHBand="0" w:firstRowFirstColumn="0" w:firstRowLastColumn="0" w:lastRowFirstColumn="0" w:lastRowLastColumn="0"/>
-              <w:rPr>
-                <w:rFonts w:hint="eastAsia"/>
-              </w:rPr>
             </w:pPr>
             <w:r>
               <w:rPr>
@@ -913,9 +880,6 @@
           <w:p>
             <w:pPr>
               <w:cnfStyle w:val="100000000000" w:firstRow="1" w:lastRow="0" w:firstColumn="0" w:lastColumn="0" w:oddVBand="0" w:evenVBand="0" w:oddHBand="0" w:evenHBand="0" w:firstRowFirstColumn="0" w:firstRowLastColumn="0" w:lastRowFirstColumn="0" w:lastRowLastColumn="0"/>
-              <w:rPr>
-                <w:rFonts w:hint="eastAsia"/>
-              </w:rPr>
             </w:pPr>
             <w:r>
               <w:rPr>
@@ -932,9 +896,6 @@
           <w:p>
             <w:pPr>
               <w:cnfStyle w:val="100000000000" w:firstRow="1" w:lastRow="0" w:firstColumn="0" w:lastColumn="0" w:oddVBand="0" w:evenVBand="0" w:oddHBand="0" w:evenHBand="0" w:firstRowFirstColumn="0" w:firstRowLastColumn="0" w:lastRowFirstColumn="0" w:lastRowLastColumn="0"/>
-              <w:rPr>
-                <w:rFonts w:hint="eastAsia"/>
-              </w:rPr>
             </w:pPr>
             <w:r>
               <w:rPr>
@@ -955,11 +916,6 @@
             <w:tcW w:w="835" w:type="dxa"/>
           </w:tcPr>
           <w:p>
-            <w:pPr>
-              <w:rPr>
-                <w:rFonts w:hint="eastAsia"/>
-              </w:rPr>
-            </w:pPr>
             <w:r>
               <w:rPr>
                 <w:rFonts w:hint="eastAsia"/>
@@ -975,9 +931,6 @@
           <w:p>
             <w:pPr>
               <w:cnfStyle w:val="000000100000" w:firstRow="0" w:lastRow="0" w:firstColumn="0" w:lastColumn="0" w:oddVBand="0" w:evenVBand="0" w:oddHBand="1" w:evenHBand="0" w:firstRowFirstColumn="0" w:firstRowLastColumn="0" w:lastRowFirstColumn="0" w:lastRowLastColumn="0"/>
-              <w:rPr>
-                <w:rFonts w:hint="eastAsia"/>
-              </w:rPr>
             </w:pPr>
             <w:r>
               <w:t>String userID="user";</w:t>
@@ -1029,9 +982,6 @@
           <w:p>
             <w:pPr>
               <w:cnfStyle w:val="000000100000" w:firstRow="0" w:lastRow="0" w:firstColumn="0" w:lastColumn="0" w:oddVBand="0" w:evenVBand="0" w:oddHBand="1" w:evenHBand="0" w:firstRowFirstColumn="0" w:firstRowLastColumn="0" w:lastRowFirstColumn="0" w:lastRowLastColumn="0"/>
-              <w:rPr>
-                <w:rFonts w:hint="eastAsia"/>
-              </w:rPr>
             </w:pPr>
             <w:r>
               <w:rPr>
@@ -1058,9 +1008,6 @@
           <w:p>
             <w:pPr>
               <w:cnfStyle w:val="000000100000" w:firstRow="0" w:lastRow="0" w:firstColumn="0" w:lastColumn="0" w:oddVBand="0" w:evenVBand="0" w:oddHBand="1" w:evenHBand="0" w:firstRowFirstColumn="0" w:firstRowLastColumn="0" w:lastRowFirstColumn="0" w:lastRowLastColumn="0"/>
-              <w:rPr>
-                <w:rFonts w:hint="eastAsia"/>
-              </w:rPr>
             </w:pPr>
           </w:p>
         </w:tc>
@@ -1081,7 +1028,6 @@
       <w:pPr>
         <w:ind w:firstLine="420"/>
         <w:rPr>
-          <w:rFonts w:hint="eastAsia"/>
           <w:sz w:val="24"/>
           <w:szCs w:val="24"/>
         </w:rPr>
@@ -1126,23 +1072,7 @@
           <w:sz w:val="24"/>
           <w:szCs w:val="24"/>
         </w:rPr>
-        <w:t>该方法即为调用UserDao层findBy</w:t>
-      </w:r>
-      <w:r>
-        <w:rPr>
-          <w:rFonts w:hint="eastAsia"/>
-          <w:sz w:val="24"/>
-          <w:szCs w:val="24"/>
-        </w:rPr>
-        <w:t>ID</w:t>
-      </w:r>
-      <w:r>
-        <w:rPr>
-          <w:rFonts w:hint="eastAsia"/>
-          <w:sz w:val="24"/>
-          <w:szCs w:val="24"/>
-        </w:rPr>
-        <w:t>函数返回User类型的函数，为确认该方法是否正确调用函数和返回正确参数值，我们只需设计一个测试用例</w:t>
+        <w:t>该方法即为调用UserDao层findByID函数返回User类型的函数，为确认该方法是否正确调用函数和返回正确参数值，我们只需设计一个测试用例</w:t>
       </w:r>
     </w:p>
     <w:p>
@@ -1190,11 +1120,6 @@
             <w:tcW w:w="988" w:type="dxa"/>
           </w:tcPr>
           <w:p>
-            <w:pPr>
-              <w:rPr>
-                <w:rFonts w:hint="eastAsia"/>
-              </w:rPr>
-            </w:pPr>
             <w:r>
               <w:rPr>
                 <w:rFonts w:hint="eastAsia"/>
@@ -1210,9 +1135,6 @@
           <w:p>
             <w:pPr>
               <w:cnfStyle w:val="100000000000" w:firstRow="1" w:lastRow="0" w:firstColumn="0" w:lastColumn="0" w:oddVBand="0" w:evenVBand="0" w:oddHBand="0" w:evenHBand="0" w:firstRowFirstColumn="0" w:firstRowLastColumn="0" w:lastRowFirstColumn="0" w:lastRowLastColumn="0"/>
-              <w:rPr>
-                <w:rFonts w:hint="eastAsia"/>
-              </w:rPr>
             </w:pPr>
             <w:r>
               <w:rPr>
@@ -1229,9 +1151,6 @@
           <w:p>
             <w:pPr>
               <w:cnfStyle w:val="100000000000" w:firstRow="1" w:lastRow="0" w:firstColumn="0" w:lastColumn="0" w:oddVBand="0" w:evenVBand="0" w:oddHBand="0" w:evenHBand="0" w:firstRowFirstColumn="0" w:firstRowLastColumn="0" w:lastRowFirstColumn="0" w:lastRowLastColumn="0"/>
-              <w:rPr>
-                <w:rFonts w:hint="eastAsia"/>
-              </w:rPr>
             </w:pPr>
             <w:r>
               <w:rPr>
@@ -1248,9 +1167,6 @@
           <w:p>
             <w:pPr>
               <w:cnfStyle w:val="100000000000" w:firstRow="1" w:lastRow="0" w:firstColumn="0" w:lastColumn="0" w:oddVBand="0" w:evenVBand="0" w:oddHBand="0" w:evenHBand="0" w:firstRowFirstColumn="0" w:firstRowLastColumn="0" w:lastRowFirstColumn="0" w:lastRowLastColumn="0"/>
-              <w:rPr>
-                <w:rFonts w:hint="eastAsia"/>
-              </w:rPr>
             </w:pPr>
             <w:r>
               <w:rPr>
@@ -1271,11 +1187,6 @@
             <w:tcW w:w="988" w:type="dxa"/>
           </w:tcPr>
           <w:p>
-            <w:pPr>
-              <w:rPr>
-                <w:rFonts w:hint="eastAsia"/>
-              </w:rPr>
-            </w:pPr>
             <w:r>
               <w:rPr>
                 <w:rFonts w:hint="eastAsia"/>
@@ -1292,9 +1203,6 @@
           <w:p>
             <w:pPr>
               <w:cnfStyle w:val="000000100000" w:firstRow="0" w:lastRow="0" w:firstColumn="0" w:lastColumn="0" w:oddVBand="0" w:evenVBand="0" w:oddHBand="1" w:evenHBand="0" w:firstRowFirstColumn="0" w:firstRowLastColumn="0" w:lastRowFirstColumn="0" w:lastRowLastColumn="0"/>
-              <w:rPr>
-                <w:rFonts w:hint="eastAsia"/>
-              </w:rPr>
             </w:pPr>
             <w:r>
               <w:t>int id=2;</w:t>
@@ -1346,9 +1254,6 @@
           <w:p>
             <w:pPr>
               <w:cnfStyle w:val="000000100000" w:firstRow="0" w:lastRow="0" w:firstColumn="0" w:lastColumn="0" w:oddVBand="0" w:evenVBand="0" w:oddHBand="1" w:evenHBand="0" w:firstRowFirstColumn="0" w:firstRowLastColumn="0" w:lastRowFirstColumn="0" w:lastRowLastColumn="0"/>
-              <w:rPr>
-                <w:rFonts w:hint="eastAsia"/>
-              </w:rPr>
             </w:pPr>
             <w:r>
               <w:rPr>
@@ -1375,9 +1280,6 @@
           <w:p>
             <w:pPr>
               <w:cnfStyle w:val="000000100000" w:firstRow="0" w:lastRow="0" w:firstColumn="0" w:lastColumn="0" w:oddVBand="0" w:evenVBand="0" w:oddHBand="1" w:evenHBand="0" w:firstRowFirstColumn="0" w:firstRowLastColumn="0" w:lastRowFirstColumn="0" w:lastRowLastColumn="0"/>
-              <w:rPr>
-                <w:rFonts w:hint="eastAsia"/>
-              </w:rPr>
             </w:pPr>
           </w:p>
         </w:tc>
@@ -1398,7 +1300,6 @@
       <w:pPr>
         <w:ind w:firstLine="420"/>
         <w:rPr>
-          <w:rFonts w:hint="eastAsia"/>
           <w:sz w:val="24"/>
           <w:szCs w:val="24"/>
         </w:rPr>
@@ -1535,11 +1436,6 @@
             <w:tcW w:w="988" w:type="dxa"/>
           </w:tcPr>
           <w:p>
-            <w:pPr>
-              <w:rPr>
-                <w:rFonts w:hint="eastAsia"/>
-              </w:rPr>
-            </w:pPr>
             <w:r>
               <w:rPr>
                 <w:rFonts w:hint="eastAsia"/>
@@ -1555,9 +1451,6 @@
           <w:p>
             <w:pPr>
               <w:cnfStyle w:val="100000000000" w:firstRow="1" w:lastRow="0" w:firstColumn="0" w:lastColumn="0" w:oddVBand="0" w:evenVBand="0" w:oddHBand="0" w:evenHBand="0" w:firstRowFirstColumn="0" w:firstRowLastColumn="0" w:lastRowFirstColumn="0" w:lastRowLastColumn="0"/>
-              <w:rPr>
-                <w:rFonts w:hint="eastAsia"/>
-              </w:rPr>
             </w:pPr>
             <w:r>
               <w:rPr>
@@ -1574,9 +1467,6 @@
           <w:p>
             <w:pPr>
               <w:cnfStyle w:val="100000000000" w:firstRow="1" w:lastRow="0" w:firstColumn="0" w:lastColumn="0" w:oddVBand="0" w:evenVBand="0" w:oddHBand="0" w:evenHBand="0" w:firstRowFirstColumn="0" w:firstRowLastColumn="0" w:lastRowFirstColumn="0" w:lastRowLastColumn="0"/>
-              <w:rPr>
-                <w:rFonts w:hint="eastAsia"/>
-              </w:rPr>
             </w:pPr>
             <w:r>
               <w:rPr>
@@ -1593,9 +1483,6 @@
           <w:p>
             <w:pPr>
               <w:cnfStyle w:val="100000000000" w:firstRow="1" w:lastRow="0" w:firstColumn="0" w:lastColumn="0" w:oddVBand="0" w:evenVBand="0" w:oddHBand="0" w:evenHBand="0" w:firstRowFirstColumn="0" w:firstRowLastColumn="0" w:lastRowFirstColumn="0" w:lastRowLastColumn="0"/>
-              <w:rPr>
-                <w:rFonts w:hint="eastAsia"/>
-              </w:rPr>
             </w:pPr>
             <w:r>
               <w:rPr>
@@ -1616,11 +1503,6 @@
             <w:tcW w:w="988" w:type="dxa"/>
           </w:tcPr>
           <w:p>
-            <w:pPr>
-              <w:rPr>
-                <w:rFonts w:hint="eastAsia"/>
-              </w:rPr>
-            </w:pPr>
             <w:r>
               <w:rPr>
                 <w:rFonts w:hint="eastAsia"/>
@@ -1636,9 +1518,6 @@
           <w:p>
             <w:pPr>
               <w:cnfStyle w:val="000000100000" w:firstRow="0" w:lastRow="0" w:firstColumn="0" w:lastColumn="0" w:oddVBand="0" w:evenVBand="0" w:oddHBand="1" w:evenHBand="0" w:firstRowFirstColumn="0" w:firstRowLastColumn="0" w:lastRowFirstColumn="0" w:lastRowLastColumn="0"/>
-              <w:rPr>
-                <w:rFonts w:hint="eastAsia"/>
-              </w:rPr>
             </w:pPr>
             <w:r>
               <w:t>Pageable pageable= PageRequest.</w:t>
@@ -1685,9 +1564,6 @@
           <w:p>
             <w:pPr>
               <w:cnfStyle w:val="000000100000" w:firstRow="0" w:lastRow="0" w:firstColumn="0" w:lastColumn="0" w:oddVBand="0" w:evenVBand="0" w:oddHBand="1" w:evenHBand="0" w:firstRowFirstColumn="0" w:firstRowLastColumn="0" w:lastRowFirstColumn="0" w:lastRowLastColumn="0"/>
-              <w:rPr>
-                <w:rFonts w:hint="eastAsia"/>
-              </w:rPr>
             </w:pPr>
             <w:r>
               <w:rPr>
@@ -1704,9 +1580,6 @@
           <w:p>
             <w:pPr>
               <w:cnfStyle w:val="000000100000" w:firstRow="0" w:lastRow="0" w:firstColumn="0" w:lastColumn="0" w:oddVBand="0" w:evenVBand="0" w:oddHBand="1" w:evenHBand="0" w:firstRowFirstColumn="0" w:firstRowLastColumn="0" w:lastRowFirstColumn="0" w:lastRowLastColumn="0"/>
-              <w:rPr>
-                <w:rFonts w:hint="eastAsia"/>
-              </w:rPr>
             </w:pPr>
           </w:p>
         </w:tc>
@@ -1727,7 +1600,6 @@
       <w:pPr>
         <w:ind w:firstLine="420"/>
         <w:rPr>
-          <w:rFonts w:hint="eastAsia"/>
           <w:sz w:val="24"/>
           <w:szCs w:val="24"/>
         </w:rPr>
@@ -1825,11 +1697,6 @@
             <w:tcW w:w="988" w:type="dxa"/>
           </w:tcPr>
           <w:p>
-            <w:pPr>
-              <w:rPr>
-                <w:rFonts w:hint="eastAsia"/>
-              </w:rPr>
-            </w:pPr>
             <w:r>
               <w:rPr>
                 <w:rFonts w:hint="eastAsia"/>
@@ -1845,9 +1712,6 @@
           <w:p>
             <w:pPr>
               <w:cnfStyle w:val="100000000000" w:firstRow="1" w:lastRow="0" w:firstColumn="0" w:lastColumn="0" w:oddVBand="0" w:evenVBand="0" w:oddHBand="0" w:evenHBand="0" w:firstRowFirstColumn="0" w:firstRowLastColumn="0" w:lastRowFirstColumn="0" w:lastRowLastColumn="0"/>
-              <w:rPr>
-                <w:rFonts w:hint="eastAsia"/>
-              </w:rPr>
             </w:pPr>
             <w:r>
               <w:rPr>
@@ -1864,9 +1728,6 @@
           <w:p>
             <w:pPr>
               <w:cnfStyle w:val="100000000000" w:firstRow="1" w:lastRow="0" w:firstColumn="0" w:lastColumn="0" w:oddVBand="0" w:evenVBand="0" w:oddHBand="0" w:evenHBand="0" w:firstRowFirstColumn="0" w:firstRowLastColumn="0" w:lastRowFirstColumn="0" w:lastRowLastColumn="0"/>
-              <w:rPr>
-                <w:rFonts w:hint="eastAsia"/>
-              </w:rPr>
             </w:pPr>
             <w:r>
               <w:rPr>
@@ -1883,9 +1744,6 @@
           <w:p>
             <w:pPr>
               <w:cnfStyle w:val="100000000000" w:firstRow="1" w:lastRow="0" w:firstColumn="0" w:lastColumn="0" w:oddVBand="0" w:evenVBand="0" w:oddHBand="0" w:evenHBand="0" w:firstRowFirstColumn="0" w:firstRowLastColumn="0" w:lastRowFirstColumn="0" w:lastRowLastColumn="0"/>
-              <w:rPr>
-                <w:rFonts w:hint="eastAsia"/>
-              </w:rPr>
             </w:pPr>
             <w:r>
               <w:rPr>
@@ -1906,11 +1764,6 @@
             <w:tcW w:w="988" w:type="dxa"/>
           </w:tcPr>
           <w:p>
-            <w:pPr>
-              <w:rPr>
-                <w:rFonts w:hint="eastAsia"/>
-              </w:rPr>
-            </w:pPr>
             <w:r>
               <w:rPr>
                 <w:rFonts w:hint="eastAsia"/>
@@ -1927,9 +1780,6 @@
           <w:p>
             <w:pPr>
               <w:cnfStyle w:val="000000100000" w:firstRow="0" w:lastRow="0" w:firstColumn="0" w:lastColumn="0" w:oddVBand="0" w:evenVBand="0" w:oddHBand="1" w:evenHBand="0" w:firstRowFirstColumn="0" w:firstRowLastColumn="0" w:lastRowFirstColumn="0" w:lastRowLastColumn="0"/>
-              <w:rPr>
-                <w:rFonts w:hint="eastAsia"/>
-              </w:rPr>
             </w:pPr>
             <w:r>
               <w:t>String userID="user";</w:t>
@@ -1985,9 +1835,6 @@
           <w:p>
             <w:pPr>
               <w:cnfStyle w:val="000000100000" w:firstRow="0" w:lastRow="0" w:firstColumn="0" w:lastColumn="0" w:oddVBand="0" w:evenVBand="0" w:oddHBand="1" w:evenHBand="0" w:firstRowFirstColumn="0" w:firstRowLastColumn="0" w:lastRowFirstColumn="0" w:lastRowLastColumn="0"/>
-              <w:rPr>
-                <w:rFonts w:hint="eastAsia"/>
-              </w:rPr>
             </w:pPr>
             <w:r>
               <w:rPr>
@@ -2014,9 +1861,6 @@
           <w:p>
             <w:pPr>
               <w:cnfStyle w:val="000000100000" w:firstRow="0" w:lastRow="0" w:firstColumn="0" w:lastColumn="0" w:oddVBand="0" w:evenVBand="0" w:oddHBand="1" w:evenHBand="0" w:firstRowFirstColumn="0" w:firstRowLastColumn="0" w:lastRowFirstColumn="0" w:lastRowLastColumn="0"/>
-              <w:rPr>
-                <w:rFonts w:hint="eastAsia"/>
-              </w:rPr>
             </w:pPr>
           </w:p>
         </w:tc>
@@ -2036,7 +1880,6 @@
     <w:p>
       <w:pPr>
         <w:rPr>
-          <w:rFonts w:hint="eastAsia"/>
           <w:sz w:val="24"/>
           <w:szCs w:val="24"/>
         </w:rPr>
@@ -2133,11 +1976,6 @@
             <w:tcW w:w="398" w:type="dxa"/>
           </w:tcPr>
           <w:p>
-            <w:pPr>
-              <w:rPr>
-                <w:rFonts w:hint="eastAsia"/>
-              </w:rPr>
-            </w:pPr>
             <w:r>
               <w:rPr>
                 <w:rFonts w:hint="eastAsia"/>
@@ -2153,9 +1991,6 @@
           <w:p>
             <w:pPr>
               <w:cnfStyle w:val="100000000000" w:firstRow="1" w:lastRow="0" w:firstColumn="0" w:lastColumn="0" w:oddVBand="0" w:evenVBand="0" w:oddHBand="0" w:evenHBand="0" w:firstRowFirstColumn="0" w:firstRowLastColumn="0" w:lastRowFirstColumn="0" w:lastRowLastColumn="0"/>
-              <w:rPr>
-                <w:rFonts w:hint="eastAsia"/>
-              </w:rPr>
             </w:pPr>
             <w:r>
               <w:rPr>
@@ -2172,9 +2007,6 @@
           <w:p>
             <w:pPr>
               <w:cnfStyle w:val="100000000000" w:firstRow="1" w:lastRow="0" w:firstColumn="0" w:lastColumn="0" w:oddVBand="0" w:evenVBand="0" w:oddHBand="0" w:evenHBand="0" w:firstRowFirstColumn="0" w:firstRowLastColumn="0" w:lastRowFirstColumn="0" w:lastRowLastColumn="0"/>
-              <w:rPr>
-                <w:rFonts w:hint="eastAsia"/>
-              </w:rPr>
             </w:pPr>
             <w:r>
               <w:rPr>
@@ -2191,9 +2023,6 @@
           <w:p>
             <w:pPr>
               <w:cnfStyle w:val="100000000000" w:firstRow="1" w:lastRow="0" w:firstColumn="0" w:lastColumn="0" w:oddVBand="0" w:evenVBand="0" w:oddHBand="0" w:evenHBand="0" w:firstRowFirstColumn="0" w:firstRowLastColumn="0" w:lastRowFirstColumn="0" w:lastRowLastColumn="0"/>
-              <w:rPr>
-                <w:rFonts w:hint="eastAsia"/>
-              </w:rPr>
             </w:pPr>
             <w:r>
               <w:rPr>
@@ -2214,11 +2043,6 @@
             <w:tcW w:w="398" w:type="dxa"/>
           </w:tcPr>
           <w:p>
-            <w:pPr>
-              <w:rPr>
-                <w:rFonts w:hint="eastAsia"/>
-              </w:rPr>
-            </w:pPr>
             <w:r>
               <w:rPr>
                 <w:rFonts w:hint="eastAsia"/>
@@ -2234,9 +2058,6 @@
           <w:p>
             <w:pPr>
               <w:cnfStyle w:val="000000100000" w:firstRow="0" w:lastRow="0" w:firstColumn="0" w:lastColumn="0" w:oddVBand="0" w:evenVBand="0" w:oddHBand="1" w:evenHBand="0" w:firstRowFirstColumn="0" w:firstRowLastColumn="0" w:lastRowFirstColumn="0" w:lastRowLastColumn="0"/>
-              <w:rPr>
-                <w:rFonts w:hint="eastAsia"/>
-              </w:rPr>
             </w:pPr>
             <w:r>
               <w:t>int id=1;</w:t>
@@ -2290,9 +2111,6 @@
           <w:p>
             <w:pPr>
               <w:cnfStyle w:val="000000100000" w:firstRow="0" w:lastRow="0" w:firstColumn="0" w:lastColumn="0" w:oddVBand="0" w:evenVBand="0" w:oddHBand="1" w:evenHBand="0" w:firstRowFirstColumn="0" w:firstRowLastColumn="0" w:lastRowFirstColumn="0" w:lastRowLastColumn="0"/>
-              <w:rPr>
-                <w:rFonts w:hint="eastAsia"/>
-              </w:rPr>
             </w:pPr>
             <w:r>
               <w:rPr>
@@ -2332,9 +2150,6 @@
           <w:p>
             <w:pPr>
               <w:cnfStyle w:val="000000100000" w:firstRow="0" w:lastRow="0" w:firstColumn="0" w:lastColumn="0" w:oddVBand="0" w:evenVBand="0" w:oddHBand="1" w:evenHBand="0" w:firstRowFirstColumn="0" w:firstRowLastColumn="0" w:lastRowFirstColumn="0" w:lastRowLastColumn="0"/>
-              <w:rPr>
-                <w:rFonts w:hint="eastAsia"/>
-              </w:rPr>
             </w:pPr>
           </w:p>
         </w:tc>
@@ -2364,7 +2179,6 @@
       <w:pPr>
         <w:ind w:firstLine="420"/>
         <w:rPr>
-          <w:rFonts w:hint="eastAsia"/>
           <w:sz w:val="24"/>
           <w:szCs w:val="24"/>
         </w:rPr>
@@ -2485,11 +2299,6 @@
             <w:tcW w:w="398" w:type="dxa"/>
           </w:tcPr>
           <w:p>
-            <w:pPr>
-              <w:rPr>
-                <w:rFonts w:hint="eastAsia"/>
-              </w:rPr>
-            </w:pPr>
             <w:r>
               <w:rPr>
                 <w:rFonts w:hint="eastAsia"/>
@@ -2505,9 +2314,6 @@
           <w:p>
             <w:pPr>
               <w:cnfStyle w:val="100000000000" w:firstRow="1" w:lastRow="0" w:firstColumn="0" w:lastColumn="0" w:oddVBand="0" w:evenVBand="0" w:oddHBand="0" w:evenHBand="0" w:firstRowFirstColumn="0" w:firstRowLastColumn="0" w:lastRowFirstColumn="0" w:lastRowLastColumn="0"/>
-              <w:rPr>
-                <w:rFonts w:hint="eastAsia"/>
-              </w:rPr>
             </w:pPr>
             <w:r>
               <w:rPr>
@@ -2524,9 +2330,6 @@
           <w:p>
             <w:pPr>
               <w:cnfStyle w:val="100000000000" w:firstRow="1" w:lastRow="0" w:firstColumn="0" w:lastColumn="0" w:oddVBand="0" w:evenVBand="0" w:oddHBand="0" w:evenHBand="0" w:firstRowFirstColumn="0" w:firstRowLastColumn="0" w:lastRowFirstColumn="0" w:lastRowLastColumn="0"/>
-              <w:rPr>
-                <w:rFonts w:hint="eastAsia"/>
-              </w:rPr>
             </w:pPr>
             <w:r>
               <w:rPr>
@@ -2543,9 +2346,6 @@
           <w:p>
             <w:pPr>
               <w:cnfStyle w:val="100000000000" w:firstRow="1" w:lastRow="0" w:firstColumn="0" w:lastColumn="0" w:oddVBand="0" w:evenVBand="0" w:oddHBand="0" w:evenHBand="0" w:firstRowFirstColumn="0" w:firstRowLastColumn="0" w:lastRowFirstColumn="0" w:lastRowLastColumn="0"/>
-              <w:rPr>
-                <w:rFonts w:hint="eastAsia"/>
-              </w:rPr>
             </w:pPr>
             <w:r>
               <w:rPr>
@@ -2566,11 +2366,6 @@
             <w:tcW w:w="398" w:type="dxa"/>
           </w:tcPr>
           <w:p>
-            <w:pPr>
-              <w:rPr>
-                <w:rFonts w:hint="eastAsia"/>
-              </w:rPr>
-            </w:pPr>
             <w:r>
               <w:rPr>
                 <w:rFonts w:hint="eastAsia"/>
@@ -2600,9 +2395,6 @@
           <w:p>
             <w:pPr>
               <w:cnfStyle w:val="000000100000" w:firstRow="0" w:lastRow="0" w:firstColumn="0" w:lastColumn="0" w:oddVBand="0" w:evenVBand="0" w:oddHBand="1" w:evenHBand="0" w:firstRowFirstColumn="0" w:firstRowLastColumn="0" w:lastRowFirstColumn="0" w:lastRowLastColumn="0"/>
-              <w:rPr>
-                <w:rFonts w:hint="eastAsia"/>
-              </w:rPr>
             </w:pPr>
             <w:r>
               <w:rPr>
@@ -2622,9 +2414,6 @@
           <w:p>
             <w:pPr>
               <w:cnfStyle w:val="000000100000" w:firstRow="0" w:lastRow="0" w:firstColumn="0" w:lastColumn="0" w:oddVBand="0" w:evenVBand="0" w:oddHBand="1" w:evenHBand="0" w:firstRowFirstColumn="0" w:firstRowLastColumn="0" w:lastRowFirstColumn="0" w:lastRowLastColumn="0"/>
-              <w:rPr>
-                <w:rFonts w:hint="eastAsia"/>
-              </w:rPr>
             </w:pPr>
             <w:r>
               <w:rPr>
@@ -2697,9 +2486,6 @@
           <w:p>
             <w:pPr>
               <w:cnfStyle w:val="000000100000" w:firstRow="0" w:lastRow="0" w:firstColumn="0" w:lastColumn="0" w:oddVBand="0" w:evenVBand="0" w:oddHBand="1" w:evenHBand="0" w:firstRowFirstColumn="0" w:firstRowLastColumn="0" w:lastRowFirstColumn="0" w:lastRowLastColumn="0"/>
-              <w:rPr>
-                <w:rFonts w:hint="eastAsia"/>
-              </w:rPr>
             </w:pPr>
           </w:p>
         </w:tc>
@@ -2734,7 +2520,6 @@
     <w:p>
       <w:pPr>
         <w:rPr>
-          <w:rFonts w:hint="eastAsia"/>
           <w:sz w:val="24"/>
           <w:szCs w:val="24"/>
         </w:rPr>
@@ -2823,11 +2608,6 @@
             <w:tcW w:w="398" w:type="dxa"/>
           </w:tcPr>
           <w:p>
-            <w:pPr>
-              <w:rPr>
-                <w:rFonts w:hint="eastAsia"/>
-              </w:rPr>
-            </w:pPr>
             <w:r>
               <w:rPr>
                 <w:rFonts w:hint="eastAsia"/>
@@ -2843,9 +2623,6 @@
           <w:p>
             <w:pPr>
               <w:cnfStyle w:val="100000000000" w:firstRow="1" w:lastRow="0" w:firstColumn="0" w:lastColumn="0" w:oddVBand="0" w:evenVBand="0" w:oddHBand="0" w:evenHBand="0" w:firstRowFirstColumn="0" w:firstRowLastColumn="0" w:lastRowFirstColumn="0" w:lastRowLastColumn="0"/>
-              <w:rPr>
-                <w:rFonts w:hint="eastAsia"/>
-              </w:rPr>
             </w:pPr>
             <w:r>
               <w:rPr>
@@ -2862,9 +2639,6 @@
           <w:p>
             <w:pPr>
               <w:cnfStyle w:val="100000000000" w:firstRow="1" w:lastRow="0" w:firstColumn="0" w:lastColumn="0" w:oddVBand="0" w:evenVBand="0" w:oddHBand="0" w:evenHBand="0" w:firstRowFirstColumn="0" w:firstRowLastColumn="0" w:lastRowFirstColumn="0" w:lastRowLastColumn="0"/>
-              <w:rPr>
-                <w:rFonts w:hint="eastAsia"/>
-              </w:rPr>
             </w:pPr>
             <w:r>
               <w:rPr>
@@ -2881,9 +2655,6 @@
           <w:p>
             <w:pPr>
               <w:cnfStyle w:val="100000000000" w:firstRow="1" w:lastRow="0" w:firstColumn="0" w:lastColumn="0" w:oddVBand="0" w:evenVBand="0" w:oddHBand="0" w:evenHBand="0" w:firstRowFirstColumn="0" w:firstRowLastColumn="0" w:lastRowFirstColumn="0" w:lastRowLastColumn="0"/>
-              <w:rPr>
-                <w:rFonts w:hint="eastAsia"/>
-              </w:rPr>
             </w:pPr>
             <w:r>
               <w:rPr>
@@ -2904,11 +2675,6 @@
             <w:tcW w:w="398" w:type="dxa"/>
           </w:tcPr>
           <w:p>
-            <w:pPr>
-              <w:rPr>
-                <w:rFonts w:hint="eastAsia"/>
-              </w:rPr>
-            </w:pPr>
             <w:r>
               <w:rPr>
                 <w:rFonts w:hint="eastAsia"/>
@@ -2924,9 +2690,6 @@
           <w:p>
             <w:pPr>
               <w:cnfStyle w:val="000000100000" w:firstRow="0" w:lastRow="0" w:firstColumn="0" w:lastColumn="0" w:oddVBand="0" w:evenVBand="0" w:oddHBand="1" w:evenHBand="0" w:firstRowFirstColumn="0" w:firstRowLastColumn="0" w:lastRowFirstColumn="0" w:lastRowLastColumn="0"/>
-              <w:rPr>
-                <w:rFonts w:hint="eastAsia"/>
-              </w:rPr>
             </w:pPr>
             <w:r>
               <w:t>int id=1;</w:t>
@@ -2980,9 +2743,6 @@
           <w:p>
             <w:pPr>
               <w:cnfStyle w:val="000000100000" w:firstRow="0" w:lastRow="0" w:firstColumn="0" w:lastColumn="0" w:oddVBand="0" w:evenVBand="0" w:oddHBand="1" w:evenHBand="0" w:firstRowFirstColumn="0" w:firstRowLastColumn="0" w:lastRowFirstColumn="0" w:lastRowLastColumn="0"/>
-              <w:rPr>
-                <w:rFonts w:hint="eastAsia"/>
-              </w:rPr>
             </w:pPr>
             <w:r>
               <w:rPr>
@@ -3009,9 +2769,6 @@
           <w:p>
             <w:pPr>
               <w:cnfStyle w:val="000000100000" w:firstRow="0" w:lastRow="0" w:firstColumn="0" w:lastColumn="0" w:oddVBand="0" w:evenVBand="0" w:oddHBand="1" w:evenHBand="0" w:firstRowFirstColumn="0" w:firstRowLastColumn="0" w:lastRowFirstColumn="0" w:lastRowLastColumn="0"/>
-              <w:rPr>
-                <w:rFonts w:hint="eastAsia"/>
-              </w:rPr>
             </w:pPr>
           </w:p>
         </w:tc>
@@ -3032,7 +2789,6 @@
       <w:pPr>
         <w:ind w:firstLine="420"/>
         <w:rPr>
-          <w:rFonts w:hint="eastAsia"/>
           <w:sz w:val="24"/>
           <w:szCs w:val="24"/>
         </w:rPr>
@@ -3135,11 +2891,6 @@
             <w:tcW w:w="398" w:type="dxa"/>
           </w:tcPr>
           <w:p>
-            <w:pPr>
-              <w:rPr>
-                <w:rFonts w:hint="eastAsia"/>
-              </w:rPr>
-            </w:pPr>
             <w:r>
               <w:rPr>
                 <w:rFonts w:hint="eastAsia"/>
@@ -3155,9 +2906,6 @@
           <w:p>
             <w:pPr>
               <w:cnfStyle w:val="100000000000" w:firstRow="1" w:lastRow="0" w:firstColumn="0" w:lastColumn="0" w:oddVBand="0" w:evenVBand="0" w:oddHBand="0" w:evenHBand="0" w:firstRowFirstColumn="0" w:firstRowLastColumn="0" w:lastRowFirstColumn="0" w:lastRowLastColumn="0"/>
-              <w:rPr>
-                <w:rFonts w:hint="eastAsia"/>
-              </w:rPr>
             </w:pPr>
             <w:r>
               <w:rPr>
@@ -3174,9 +2922,6 @@
           <w:p>
             <w:pPr>
               <w:cnfStyle w:val="100000000000" w:firstRow="1" w:lastRow="0" w:firstColumn="0" w:lastColumn="0" w:oddVBand="0" w:evenVBand="0" w:oddHBand="0" w:evenHBand="0" w:firstRowFirstColumn="0" w:firstRowLastColumn="0" w:lastRowFirstColumn="0" w:lastRowLastColumn="0"/>
-              <w:rPr>
-                <w:rFonts w:hint="eastAsia"/>
-              </w:rPr>
             </w:pPr>
             <w:r>
               <w:rPr>
@@ -3193,9 +2938,6 @@
           <w:p>
             <w:pPr>
               <w:cnfStyle w:val="100000000000" w:firstRow="1" w:lastRow="0" w:firstColumn="0" w:lastColumn="0" w:oddVBand="0" w:evenVBand="0" w:oddHBand="0" w:evenHBand="0" w:firstRowFirstColumn="0" w:firstRowLastColumn="0" w:lastRowFirstColumn="0" w:lastRowLastColumn="0"/>
-              <w:rPr>
-                <w:rFonts w:hint="eastAsia"/>
-              </w:rPr>
             </w:pPr>
             <w:r>
               <w:rPr>
@@ -3216,11 +2958,6 @@
             <w:tcW w:w="398" w:type="dxa"/>
           </w:tcPr>
           <w:p>
-            <w:pPr>
-              <w:rPr>
-                <w:rFonts w:hint="eastAsia"/>
-              </w:rPr>
-            </w:pPr>
             <w:r>
               <w:rPr>
                 <w:rFonts w:hint="eastAsia"/>
@@ -3244,9 +2981,6 @@
           <w:p>
             <w:pPr>
               <w:cnfStyle w:val="000000100000" w:firstRow="0" w:lastRow="0" w:firstColumn="0" w:lastColumn="0" w:oddVBand="0" w:evenVBand="0" w:oddHBand="1" w:evenHBand="0" w:firstRowFirstColumn="0" w:firstRowLastColumn="0" w:lastRowFirstColumn="0" w:lastRowLastColumn="0"/>
-              <w:rPr>
-                <w:rFonts w:hint="eastAsia"/>
-              </w:rPr>
             </w:pPr>
           </w:p>
         </w:tc>
@@ -3257,9 +2991,6 @@
           <w:p>
             <w:pPr>
               <w:cnfStyle w:val="000000100000" w:firstRow="0" w:lastRow="0" w:firstColumn="0" w:lastColumn="0" w:oddVBand="0" w:evenVBand="0" w:oddHBand="1" w:evenHBand="0" w:firstRowFirstColumn="0" w:firstRowLastColumn="0" w:lastRowFirstColumn="0" w:lastRowLastColumn="0"/>
-              <w:rPr>
-                <w:rFonts w:hint="eastAsia"/>
-              </w:rPr>
             </w:pPr>
             <w:r>
               <w:rPr>
@@ -3296,9 +3027,6 @@
           <w:p>
             <w:pPr>
               <w:cnfStyle w:val="000000100000" w:firstRow="0" w:lastRow="0" w:firstColumn="0" w:lastColumn="0" w:oddVBand="0" w:evenVBand="0" w:oddHBand="1" w:evenHBand="0" w:firstRowFirstColumn="0" w:firstRowLastColumn="0" w:lastRowFirstColumn="0" w:lastRowLastColumn="0"/>
-              <w:rPr>
-                <w:rFonts w:hint="eastAsia"/>
-              </w:rPr>
             </w:pPr>
           </w:p>
         </w:tc>
@@ -3306,10 +3034,178 @@
     </w:tbl>
     <w:p>
       <w:pPr>
-        <w:rPr>
-          <w:rFonts w:hint="eastAsia"/>
-        </w:rPr>
+        <w:pStyle w:val="1"/>
       </w:pPr>
+      <w:r>
+        <w:rPr>
+          <w:rFonts w:hint="eastAsia"/>
+        </w:rPr>
+        <w:t>三、测试用例的执行与结果</w:t>
+      </w:r>
+    </w:p>
+    <w:p>
+      <w:pPr>
+        <w:rPr>
+          <w:sz w:val="24"/>
+          <w:szCs w:val="24"/>
+        </w:rPr>
+      </w:pPr>
+      <w:r>
+        <w:rPr>
+          <w:rFonts w:hint="eastAsia"/>
+          <w:sz w:val="24"/>
+          <w:szCs w:val="24"/>
+        </w:rPr>
+        <w:t>测试用例执行如下图所示：</w:t>
+      </w:r>
+    </w:p>
+    <w:p>
+      <w:r>
+        <w:rPr>
+          <w:noProof/>
+        </w:rPr>
+        <w:drawing>
+          <wp:inline distT="0" distB="0" distL="0" distR="0" wp14:anchorId="69A32FA6" wp14:editId="3704CAB5">
+            <wp:extent cx="5274310" cy="1839595"/>
+            <wp:effectExtent l="0" t="0" r="2540" b="8255"/>
+            <wp:docPr id="1" name="图片 1"/>
+            <wp:cNvGraphicFramePr>
+              <a:graphicFrameLocks xmlns:a="http://schemas.openxmlformats.org/drawingml/2006/main" noChangeAspect="1"/>
+            </wp:cNvGraphicFramePr>
+            <a:graphic xmlns:a="http://schemas.openxmlformats.org/drawingml/2006/main">
+              <a:graphicData uri="http://schemas.openxmlformats.org/drawingml/2006/picture">
+                <pic:pic xmlns:pic="http://schemas.openxmlformats.org/drawingml/2006/picture">
+                  <pic:nvPicPr>
+                    <pic:cNvPr id="1" name=""/>
+                    <pic:cNvPicPr/>
+                  </pic:nvPicPr>
+                  <pic:blipFill>
+                    <a:blip r:embed="rId6"/>
+                    <a:stretch>
+                      <a:fillRect/>
+                    </a:stretch>
+                  </pic:blipFill>
+                  <pic:spPr>
+                    <a:xfrm>
+                      <a:off x="0" y="0"/>
+                      <a:ext cx="5274310" cy="1839595"/>
+                    </a:xfrm>
+                    <a:prstGeom prst="rect">
+                      <a:avLst/>
+                    </a:prstGeom>
+                  </pic:spPr>
+                </pic:pic>
+              </a:graphicData>
+            </a:graphic>
+          </wp:inline>
+        </w:drawing>
+      </w:r>
+    </w:p>
+    <w:p>
+      <w:pPr>
+        <w:rPr>
+          <w:sz w:val="24"/>
+          <w:szCs w:val="24"/>
+        </w:rPr>
+      </w:pPr>
+      <w:r>
+        <w:rPr>
+          <w:rFonts w:hint="eastAsia"/>
+          <w:sz w:val="24"/>
+          <w:szCs w:val="24"/>
+        </w:rPr>
+        <w:t>所有测试用例均通过测试</w:t>
+      </w:r>
+      <w:r>
+        <w:rPr>
+          <w:rFonts w:hint="eastAsia"/>
+          <w:sz w:val="24"/>
+          <w:szCs w:val="24"/>
+        </w:rPr>
+        <w:t>。</w:t>
+      </w:r>
+    </w:p>
+    <w:p>
+      <w:pPr>
+        <w:rPr>
+          <w:sz w:val="24"/>
+          <w:szCs w:val="24"/>
+        </w:rPr>
+      </w:pPr>
+      <w:r>
+        <w:rPr>
+          <w:rFonts w:hint="eastAsia"/>
+          <w:sz w:val="24"/>
+          <w:szCs w:val="24"/>
+        </w:rPr>
+        <w:t>测试用例对于UserServiceImpl类的覆盖度如下图所示：</w:t>
+      </w:r>
+    </w:p>
+    <w:p>
+      <w:pPr>
+        <w:rPr>
+          <w:sz w:val="24"/>
+          <w:szCs w:val="24"/>
+        </w:rPr>
+      </w:pPr>
+      <w:r>
+        <w:rPr>
+          <w:noProof/>
+        </w:rPr>
+        <w:drawing>
+          <wp:inline distT="0" distB="0" distL="0" distR="0" wp14:anchorId="1CEED1EE" wp14:editId="10B51FBB">
+            <wp:extent cx="5274310" cy="1279525"/>
+            <wp:effectExtent l="0" t="0" r="2540" b="0"/>
+            <wp:docPr id="2" name="图片 2"/>
+            <wp:cNvGraphicFramePr>
+              <a:graphicFrameLocks xmlns:a="http://schemas.openxmlformats.org/drawingml/2006/main" noChangeAspect="1"/>
+            </wp:cNvGraphicFramePr>
+            <a:graphic xmlns:a="http://schemas.openxmlformats.org/drawingml/2006/main">
+              <a:graphicData uri="http://schemas.openxmlformats.org/drawingml/2006/picture">
+                <pic:pic xmlns:pic="http://schemas.openxmlformats.org/drawingml/2006/picture">
+                  <pic:nvPicPr>
+                    <pic:cNvPr id="1" name=""/>
+                    <pic:cNvPicPr/>
+                  </pic:nvPicPr>
+                  <pic:blipFill>
+                    <a:blip r:embed="rId7"/>
+                    <a:stretch>
+                      <a:fillRect/>
+                    </a:stretch>
+                  </pic:blipFill>
+                  <pic:spPr>
+                    <a:xfrm>
+                      <a:off x="0" y="0"/>
+                      <a:ext cx="5274310" cy="1279525"/>
+                    </a:xfrm>
+                    <a:prstGeom prst="rect">
+                      <a:avLst/>
+                    </a:prstGeom>
+                  </pic:spPr>
+                </pic:pic>
+              </a:graphicData>
+            </a:graphic>
+          </wp:inline>
+        </w:drawing>
+      </w:r>
+    </w:p>
+    <w:p>
+      <w:pPr>
+        <w:ind w:firstLine="420"/>
+        <w:rPr>
+          <w:rFonts w:hint="eastAsia"/>
+          <w:sz w:val="24"/>
+          <w:szCs w:val="24"/>
+        </w:rPr>
+      </w:pPr>
+      <w:r>
+        <w:rPr>
+          <w:rFonts w:hint="eastAsia"/>
+          <w:sz w:val="24"/>
+          <w:szCs w:val="24"/>
+        </w:rPr>
+        <w:t>从该图可得知，测试对于UserServiceImpl类的方法覆盖度（Method）达到100%，对其语句覆盖度（Line）也达到100%，经测试经理评审，该单元通过了单元测试。</w:t>
+      </w:r>
       <w:bookmarkStart w:id="0" w:name="_GoBack"/>
       <w:bookmarkEnd w:id="0"/>
     </w:p>
@@ -3985,6 +3881,7 @@
   <w:style w:type="character" w:default="1" w:styleId="a0">
     <w:name w:val="Default Paragraph Font"/>
     <w:uiPriority w:val="1"/>
+    <w:semiHidden/>
     <w:unhideWhenUsed/>
   </w:style>
   <w:style w:type="table" w:default="1" w:styleId="a1">

</xml_diff>

<commit_message>
complete userController test report and fix userController bugs
</commit_message>
<xml_diff>
--- a/report/单元测试/UserServiceImpl类测试报告.docx
+++ b/report/单元测试/UserServiceImpl类测试报告.docx
@@ -168,8 +168,6 @@
         </w:rPr>
         <w:t>为了方便测试，我们使用mock对UserDao进行接口的模拟，作为测试对象的桩来进行测试。</w:t>
       </w:r>
-      <w:bookmarkStart w:id="0" w:name="_GoBack"/>
-      <w:bookmarkEnd w:id="0"/>
     </w:p>
     <w:p>
       <w:pPr>
@@ -860,10 +858,11 @@
         <w:tblLook w:val="04A0" w:firstRow="1" w:lastRow="0" w:firstColumn="1" w:lastColumn="0" w:noHBand="0" w:noVBand="1"/>
       </w:tblPr>
       <w:tblGrid>
-        <w:gridCol w:w="835"/>
-        <w:gridCol w:w="2284"/>
-        <w:gridCol w:w="4190"/>
-        <w:gridCol w:w="997"/>
+        <w:gridCol w:w="428"/>
+        <w:gridCol w:w="2369"/>
+        <w:gridCol w:w="1524"/>
+        <w:gridCol w:w="3557"/>
+        <w:gridCol w:w="428"/>
       </w:tblGrid>
       <w:tr>
         <w:trPr>
@@ -872,7 +871,7 @@
         <w:tc>
           <w:tcPr>
             <w:cnfStyle w:val="001000000000" w:firstRow="0" w:lastRow="0" w:firstColumn="1" w:lastColumn="0" w:oddVBand="0" w:evenVBand="0" w:oddHBand="0" w:evenHBand="0" w:firstRowFirstColumn="0" w:firstRowLastColumn="0" w:lastRowFirstColumn="0" w:lastRowLastColumn="0"/>
-            <w:tcW w:w="835" w:type="dxa"/>
+            <w:tcW w:w="620" w:type="dxa"/>
           </w:tcPr>
           <w:p>
             <w:r>
@@ -885,11 +884,30 @@
         </w:tc>
         <w:tc>
           <w:tcPr>
-            <w:tcW w:w="2284" w:type="dxa"/>
+            <w:tcW w:w="1173" w:type="dxa"/>
           </w:tcPr>
           <w:p>
             <w:pPr>
               <w:cnfStyle w:val="100000000000" w:firstRow="1" w:lastRow="0" w:firstColumn="0" w:lastColumn="0" w:oddVBand="0" w:evenVBand="0" w:oddHBand="0" w:evenHBand="0" w:firstRowFirstColumn="0" w:firstRowLastColumn="0" w:lastRowFirstColumn="0" w:lastRowLastColumn="0"/>
+              <w:rPr>
+                <w:rFonts w:hint="eastAsia"/>
+              </w:rPr>
+            </w:pPr>
+            <w:r>
+              <w:rPr>
+                <w:rFonts w:hint="eastAsia"/>
+              </w:rPr>
+              <w:t>驱动函数</w:t>
+            </w:r>
+          </w:p>
+        </w:tc>
+        <w:tc>
+          <w:tcPr>
+            <w:tcW w:w="1901" w:type="dxa"/>
+          </w:tcPr>
+          <w:p>
+            <w:pPr>
+              <w:cnfStyle w:val="100000000000" w:firstRow="1" w:lastRow="0" w:firstColumn="0" w:lastColumn="0" w:oddVBand="0" w:evenVBand="0" w:oddHBand="0" w:evenHBand="0" w:firstRowFirstColumn="0" w:firstRowLastColumn="0" w:lastRowFirstColumn="0" w:lastRowLastColumn="0"/>
             </w:pPr>
             <w:r>
               <w:rPr>
@@ -901,7 +919,7 @@
         </w:tc>
         <w:tc>
           <w:tcPr>
-            <w:tcW w:w="4190" w:type="dxa"/>
+            <w:tcW w:w="3917" w:type="dxa"/>
           </w:tcPr>
           <w:p>
             <w:pPr>
@@ -917,7 +935,7 @@
         </w:tc>
         <w:tc>
           <w:tcPr>
-            <w:tcW w:w="997" w:type="dxa"/>
+            <w:tcW w:w="695" w:type="dxa"/>
           </w:tcPr>
           <w:p>
             <w:pPr>
@@ -939,7 +957,7 @@
         <w:tc>
           <w:tcPr>
             <w:cnfStyle w:val="001000000000" w:firstRow="0" w:lastRow="0" w:firstColumn="1" w:lastColumn="0" w:oddVBand="0" w:evenVBand="0" w:oddHBand="0" w:evenHBand="0" w:firstRowFirstColumn="0" w:firstRowLastColumn="0" w:lastRowFirstColumn="0" w:lastRowLastColumn="0"/>
-            <w:tcW w:w="835" w:type="dxa"/>
+            <w:tcW w:w="620" w:type="dxa"/>
           </w:tcPr>
           <w:p>
             <w:r>
@@ -952,11 +970,35 @@
         </w:tc>
         <w:tc>
           <w:tcPr>
-            <w:tcW w:w="2284" w:type="dxa"/>
+            <w:tcW w:w="1173" w:type="dxa"/>
           </w:tcPr>
           <w:p>
             <w:pPr>
               <w:cnfStyle w:val="000000100000" w:firstRow="0" w:lastRow="0" w:firstColumn="0" w:lastColumn="0" w:oddVBand="0" w:evenVBand="0" w:oddHBand="1" w:evenHBand="0" w:firstRowFirstColumn="0" w:firstRowLastColumn="0" w:lastRowFirstColumn="0" w:lastRowLastColumn="0"/>
+              <w:rPr>
+                <w:rFonts w:hint="eastAsia"/>
+              </w:rPr>
+            </w:pPr>
+            <w:r>
+              <w:t>return_user_by_</w:t>
+            </w:r>
+            <w:proofErr w:type="gramStart"/>
+            <w:r>
+              <w:t>UserID(</w:t>
+            </w:r>
+            <w:proofErr w:type="gramEnd"/>
+            <w:r>
+              <w:t>)</w:t>
+            </w:r>
+          </w:p>
+        </w:tc>
+        <w:tc>
+          <w:tcPr>
+            <w:tcW w:w="1901" w:type="dxa"/>
+          </w:tcPr>
+          <w:p>
+            <w:pPr>
+              <w:cnfStyle w:val="000000100000" w:firstRow="0" w:lastRow="0" w:firstColumn="0" w:lastColumn="0" w:oddVBand="0" w:evenVBand="0" w:oddHBand="1" w:evenHBand="0" w:firstRowFirstColumn="0" w:firstRowLastColumn="0" w:lastRowFirstColumn="0" w:lastRowLastColumn="0"/>
             </w:pPr>
             <w:r>
               <w:t>String userID="user";</w:t>
@@ -965,7 +1007,7 @@
         </w:tc>
         <w:tc>
           <w:tcPr>
-            <w:tcW w:w="4190" w:type="dxa"/>
+            <w:tcW w:w="3917" w:type="dxa"/>
           </w:tcPr>
           <w:p>
             <w:pPr>
@@ -1029,7 +1071,7 @@
         </w:tc>
         <w:tc>
           <w:tcPr>
-            <w:tcW w:w="997" w:type="dxa"/>
+            <w:tcW w:w="695" w:type="dxa"/>
           </w:tcPr>
           <w:p>
             <w:pPr>
@@ -1090,6 +1132,7 @@
         </w:rPr>
       </w:pPr>
       <w:r>
+        <w:lastRenderedPageBreak/>
         <w:tab/>
       </w:r>
       <w:r>
@@ -1113,7 +1156,6 @@
           <w:sz w:val="24"/>
           <w:szCs w:val="24"/>
         </w:rPr>
-        <w:lastRenderedPageBreak/>
         <w:tab/>
       </w:r>
       <w:r>
@@ -1132,10 +1174,11 @@
         <w:tblLook w:val="04A0" w:firstRow="1" w:lastRow="0" w:firstColumn="1" w:lastColumn="0" w:noHBand="0" w:noVBand="1"/>
       </w:tblPr>
       <w:tblGrid>
-        <w:gridCol w:w="988"/>
-        <w:gridCol w:w="2131"/>
-        <w:gridCol w:w="3964"/>
-        <w:gridCol w:w="1213"/>
+        <w:gridCol w:w="704"/>
+        <w:gridCol w:w="2022"/>
+        <w:gridCol w:w="1397"/>
+        <w:gridCol w:w="3369"/>
+        <w:gridCol w:w="814"/>
       </w:tblGrid>
       <w:tr>
         <w:trPr>
@@ -1144,7 +1187,7 @@
         <w:tc>
           <w:tcPr>
             <w:cnfStyle w:val="001000000000" w:firstRow="0" w:lastRow="0" w:firstColumn="1" w:lastColumn="0" w:oddVBand="0" w:evenVBand="0" w:oddHBand="0" w:evenHBand="0" w:firstRowFirstColumn="0" w:firstRowLastColumn="0" w:lastRowFirstColumn="0" w:lastRowLastColumn="0"/>
-            <w:tcW w:w="988" w:type="dxa"/>
+            <w:tcW w:w="787" w:type="dxa"/>
           </w:tcPr>
           <w:p>
             <w:r>
@@ -1157,11 +1200,30 @@
         </w:tc>
         <w:tc>
           <w:tcPr>
-            <w:tcW w:w="2131" w:type="dxa"/>
+            <w:tcW w:w="1436" w:type="dxa"/>
           </w:tcPr>
           <w:p>
             <w:pPr>
               <w:cnfStyle w:val="100000000000" w:firstRow="1" w:lastRow="0" w:firstColumn="0" w:lastColumn="0" w:oddVBand="0" w:evenVBand="0" w:oddHBand="0" w:evenHBand="0" w:firstRowFirstColumn="0" w:firstRowLastColumn="0" w:lastRowFirstColumn="0" w:lastRowLastColumn="0"/>
+              <w:rPr>
+                <w:rFonts w:hint="eastAsia"/>
+              </w:rPr>
+            </w:pPr>
+            <w:r>
+              <w:rPr>
+                <w:rFonts w:hint="eastAsia"/>
+              </w:rPr>
+              <w:t>驱动函数</w:t>
+            </w:r>
+          </w:p>
+        </w:tc>
+        <w:tc>
+          <w:tcPr>
+            <w:tcW w:w="1611" w:type="dxa"/>
+          </w:tcPr>
+          <w:p>
+            <w:pPr>
+              <w:cnfStyle w:val="100000000000" w:firstRow="1" w:lastRow="0" w:firstColumn="0" w:lastColumn="0" w:oddVBand="0" w:evenVBand="0" w:oddHBand="0" w:evenHBand="0" w:firstRowFirstColumn="0" w:firstRowLastColumn="0" w:lastRowFirstColumn="0" w:lastRowLastColumn="0"/>
             </w:pPr>
             <w:r>
               <w:rPr>
@@ -1173,7 +1235,7 @@
         </w:tc>
         <w:tc>
           <w:tcPr>
-            <w:tcW w:w="3964" w:type="dxa"/>
+            <w:tcW w:w="3542" w:type="dxa"/>
           </w:tcPr>
           <w:p>
             <w:pPr>
@@ -1189,7 +1251,7 @@
         </w:tc>
         <w:tc>
           <w:tcPr>
-            <w:tcW w:w="1213" w:type="dxa"/>
+            <w:tcW w:w="930" w:type="dxa"/>
           </w:tcPr>
           <w:p>
             <w:pPr>
@@ -1211,7 +1273,7 @@
         <w:tc>
           <w:tcPr>
             <w:cnfStyle w:val="001000000000" w:firstRow="0" w:lastRow="0" w:firstColumn="1" w:lastColumn="0" w:oddVBand="0" w:evenVBand="0" w:oddHBand="0" w:evenHBand="0" w:firstRowFirstColumn="0" w:firstRowLastColumn="0" w:lastRowFirstColumn="0" w:lastRowLastColumn="0"/>
-            <w:tcW w:w="988" w:type="dxa"/>
+            <w:tcW w:w="787" w:type="dxa"/>
           </w:tcPr>
           <w:p>
             <w:r>
@@ -1224,11 +1286,35 @@
         </w:tc>
         <w:tc>
           <w:tcPr>
-            <w:tcW w:w="2131" w:type="dxa"/>
+            <w:tcW w:w="1436" w:type="dxa"/>
           </w:tcPr>
           <w:p>
             <w:pPr>
               <w:cnfStyle w:val="000000100000" w:firstRow="0" w:lastRow="0" w:firstColumn="0" w:lastColumn="0" w:oddVBand="0" w:evenVBand="0" w:oddHBand="1" w:evenHBand="0" w:firstRowFirstColumn="0" w:firstRowLastColumn="0" w:lastRowFirstColumn="0" w:lastRowLastColumn="0"/>
+              <w:rPr>
+                <w:rFonts w:hint="eastAsia"/>
+              </w:rPr>
+            </w:pPr>
+            <w:r>
+              <w:t>return_User_by_</w:t>
+            </w:r>
+            <w:proofErr w:type="gramStart"/>
+            <w:r>
+              <w:t>id(</w:t>
+            </w:r>
+            <w:proofErr w:type="gramEnd"/>
+            <w:r>
+              <w:t>)</w:t>
+            </w:r>
+          </w:p>
+        </w:tc>
+        <w:tc>
+          <w:tcPr>
+            <w:tcW w:w="1611" w:type="dxa"/>
+          </w:tcPr>
+          <w:p>
+            <w:pPr>
+              <w:cnfStyle w:val="000000100000" w:firstRow="0" w:lastRow="0" w:firstColumn="0" w:lastColumn="0" w:oddVBand="0" w:evenVBand="0" w:oddHBand="1" w:evenHBand="0" w:firstRowFirstColumn="0" w:firstRowLastColumn="0" w:lastRowFirstColumn="0" w:lastRowLastColumn="0"/>
             </w:pPr>
             <w:r>
               <w:t>int id=2;</w:t>
@@ -1237,7 +1323,7 @@
         </w:tc>
         <w:tc>
           <w:tcPr>
-            <w:tcW w:w="3964" w:type="dxa"/>
+            <w:tcW w:w="3542" w:type="dxa"/>
           </w:tcPr>
           <w:p>
             <w:pPr>
@@ -1301,7 +1387,7 @@
         </w:tc>
         <w:tc>
           <w:tcPr>
-            <w:tcW w:w="1213" w:type="dxa"/>
+            <w:tcW w:w="930" w:type="dxa"/>
           </w:tcPr>
           <w:p>
             <w:pPr>
@@ -1447,10 +1533,11 @@
         <w:tblLook w:val="04A0" w:firstRow="1" w:lastRow="0" w:firstColumn="1" w:lastColumn="0" w:noHBand="0" w:noVBand="1"/>
       </w:tblPr>
       <w:tblGrid>
-        <w:gridCol w:w="605"/>
-        <w:gridCol w:w="2565"/>
-        <w:gridCol w:w="4462"/>
-        <w:gridCol w:w="674"/>
+        <w:gridCol w:w="393"/>
+        <w:gridCol w:w="2018"/>
+        <w:gridCol w:w="1863"/>
+        <w:gridCol w:w="3639"/>
+        <w:gridCol w:w="393"/>
       </w:tblGrid>
       <w:tr>
         <w:trPr>
@@ -1459,7 +1546,7 @@
         <w:tc>
           <w:tcPr>
             <w:cnfStyle w:val="001000000000" w:firstRow="0" w:lastRow="0" w:firstColumn="1" w:lastColumn="0" w:oddVBand="0" w:evenVBand="0" w:oddHBand="0" w:evenHBand="0" w:firstRowFirstColumn="0" w:firstRowLastColumn="0" w:lastRowFirstColumn="0" w:lastRowLastColumn="0"/>
-            <w:tcW w:w="988" w:type="dxa"/>
+            <w:tcW w:w="464" w:type="dxa"/>
           </w:tcPr>
           <w:p>
             <w:r>
@@ -1472,11 +1559,30 @@
         </w:tc>
         <w:tc>
           <w:tcPr>
-            <w:tcW w:w="3260" w:type="dxa"/>
+            <w:tcW w:w="598" w:type="dxa"/>
           </w:tcPr>
           <w:p>
             <w:pPr>
               <w:cnfStyle w:val="100000000000" w:firstRow="1" w:lastRow="0" w:firstColumn="0" w:lastColumn="0" w:oddVBand="0" w:evenVBand="0" w:oddHBand="0" w:evenHBand="0" w:firstRowFirstColumn="0" w:firstRowLastColumn="0" w:lastRowFirstColumn="0" w:lastRowLastColumn="0"/>
+              <w:rPr>
+                <w:rFonts w:hint="eastAsia"/>
+              </w:rPr>
+            </w:pPr>
+            <w:r>
+              <w:rPr>
+                <w:rFonts w:hint="eastAsia"/>
+              </w:rPr>
+              <w:t>驱动函数</w:t>
+            </w:r>
+          </w:p>
+        </w:tc>
+        <w:tc>
+          <w:tcPr>
+            <w:tcW w:w="2308" w:type="dxa"/>
+          </w:tcPr>
+          <w:p>
+            <w:pPr>
+              <w:cnfStyle w:val="100000000000" w:firstRow="1" w:lastRow="0" w:firstColumn="0" w:lastColumn="0" w:oddVBand="0" w:evenVBand="0" w:oddHBand="0" w:evenHBand="0" w:firstRowFirstColumn="0" w:firstRowLastColumn="0" w:lastRowFirstColumn="0" w:lastRowLastColumn="0"/>
             </w:pPr>
             <w:r>
               <w:rPr>
@@ -1488,7 +1594,7 @@
         </w:tc>
         <w:tc>
           <w:tcPr>
-            <w:tcW w:w="2835" w:type="dxa"/>
+            <w:tcW w:w="4462" w:type="dxa"/>
           </w:tcPr>
           <w:p>
             <w:pPr>
@@ -1504,7 +1610,7 @@
         </w:tc>
         <w:tc>
           <w:tcPr>
-            <w:tcW w:w="1213" w:type="dxa"/>
+            <w:tcW w:w="474" w:type="dxa"/>
           </w:tcPr>
           <w:p>
             <w:pPr>
@@ -1526,7 +1632,7 @@
         <w:tc>
           <w:tcPr>
             <w:cnfStyle w:val="001000000000" w:firstRow="0" w:lastRow="0" w:firstColumn="1" w:lastColumn="0" w:oddVBand="0" w:evenVBand="0" w:oddHBand="0" w:evenHBand="0" w:firstRowFirstColumn="0" w:firstRowLastColumn="0" w:lastRowFirstColumn="0" w:lastRowLastColumn="0"/>
-            <w:tcW w:w="988" w:type="dxa"/>
+            <w:tcW w:w="464" w:type="dxa"/>
           </w:tcPr>
           <w:p>
             <w:r>
@@ -1539,7 +1645,33 @@
         </w:tc>
         <w:tc>
           <w:tcPr>
-            <w:tcW w:w="3260" w:type="dxa"/>
+            <w:tcW w:w="598" w:type="dxa"/>
+          </w:tcPr>
+          <w:p>
+            <w:pPr>
+              <w:cnfStyle w:val="000000100000" w:firstRow="0" w:lastRow="0" w:firstColumn="0" w:lastColumn="0" w:oddVBand="0" w:evenVBand="0" w:oddHBand="1" w:evenHBand="0" w:firstRowFirstColumn="0" w:firstRowLastColumn="0" w:lastRowFirstColumn="0" w:lastRowLastColumn="0"/>
+            </w:pPr>
+            <w:r>
+              <w:t>return_user_list_</w:t>
+            </w:r>
+            <w:proofErr w:type="gramStart"/>
+            <w:r>
+              <w:t>paged(</w:t>
+            </w:r>
+            <w:proofErr w:type="gramEnd"/>
+            <w:r>
+              <w:t>)</w:t>
+            </w:r>
+          </w:p>
+          <w:p>
+            <w:pPr>
+              <w:cnfStyle w:val="000000100000" w:firstRow="0" w:lastRow="0" w:firstColumn="0" w:lastColumn="0" w:oddVBand="0" w:evenVBand="0" w:oddHBand="1" w:evenHBand="0" w:firstRowFirstColumn="0" w:firstRowLastColumn="0" w:lastRowFirstColumn="0" w:lastRowLastColumn="0"/>
+            </w:pPr>
+          </w:p>
+        </w:tc>
+        <w:tc>
+          <w:tcPr>
+            <w:tcW w:w="2308" w:type="dxa"/>
           </w:tcPr>
           <w:p>
             <w:pPr>
@@ -1562,7 +1694,7 @@
         </w:tc>
         <w:tc>
           <w:tcPr>
-            <w:tcW w:w="2835" w:type="dxa"/>
+            <w:tcW w:w="4462" w:type="dxa"/>
           </w:tcPr>
           <w:p>
             <w:pPr>
@@ -1601,7 +1733,7 @@
         </w:tc>
         <w:tc>
           <w:tcPr>
-            <w:tcW w:w="1213" w:type="dxa"/>
+            <w:tcW w:w="474" w:type="dxa"/>
           </w:tcPr>
           <w:p>
             <w:pPr>
@@ -1619,6 +1751,7 @@
         <w:rPr>
           <w:rFonts w:hint="eastAsia"/>
         </w:rPr>
+        <w:lastRenderedPageBreak/>
         <w:t>2.4、Unit_001_Function_004</w:t>
       </w:r>
     </w:p>
@@ -1708,10 +1841,11 @@
         <w:tblLook w:val="04A0" w:firstRow="1" w:lastRow="0" w:firstColumn="1" w:lastColumn="0" w:noHBand="0" w:noVBand="1"/>
       </w:tblPr>
       <w:tblGrid>
-        <w:gridCol w:w="414"/>
-        <w:gridCol w:w="2147"/>
-        <w:gridCol w:w="5331"/>
-        <w:gridCol w:w="414"/>
+        <w:gridCol w:w="353"/>
+        <w:gridCol w:w="2260"/>
+        <w:gridCol w:w="1561"/>
+        <w:gridCol w:w="3778"/>
+        <w:gridCol w:w="354"/>
       </w:tblGrid>
       <w:tr>
         <w:trPr>
@@ -1720,25 +1854,43 @@
         <w:tc>
           <w:tcPr>
             <w:cnfStyle w:val="001000000000" w:firstRow="0" w:lastRow="0" w:firstColumn="1" w:lastColumn="0" w:oddVBand="0" w:evenVBand="0" w:oddHBand="0" w:evenHBand="0" w:firstRowFirstColumn="0" w:firstRowLastColumn="0" w:lastRowFirstColumn="0" w:lastRowLastColumn="0"/>
-            <w:tcW w:w="988" w:type="dxa"/>
-          </w:tcPr>
-          <w:p>
-            <w:r>
-              <w:rPr>
-                <w:rFonts w:hint="eastAsia"/>
-              </w:rPr>
-              <w:lastRenderedPageBreak/>
+            <w:tcW w:w="408" w:type="dxa"/>
+          </w:tcPr>
+          <w:p>
+            <w:r>
+              <w:rPr>
+                <w:rFonts w:hint="eastAsia"/>
+              </w:rPr>
               <w:t>序号</w:t>
             </w:r>
           </w:p>
         </w:tc>
         <w:tc>
           <w:tcPr>
-            <w:tcW w:w="3260" w:type="dxa"/>
+            <w:tcW w:w="221" w:type="dxa"/>
           </w:tcPr>
           <w:p>
             <w:pPr>
               <w:cnfStyle w:val="100000000000" w:firstRow="1" w:lastRow="0" w:firstColumn="0" w:lastColumn="0" w:oddVBand="0" w:evenVBand="0" w:oddHBand="0" w:evenHBand="0" w:firstRowFirstColumn="0" w:firstRowLastColumn="0" w:lastRowFirstColumn="0" w:lastRowLastColumn="0"/>
+              <w:rPr>
+                <w:rFonts w:hint="eastAsia"/>
+              </w:rPr>
+            </w:pPr>
+            <w:r>
+              <w:rPr>
+                <w:rFonts w:hint="eastAsia"/>
+              </w:rPr>
+              <w:t>驱动函数</w:t>
+            </w:r>
+          </w:p>
+        </w:tc>
+        <w:tc>
+          <w:tcPr>
+            <w:tcW w:w="2090" w:type="dxa"/>
+          </w:tcPr>
+          <w:p>
+            <w:pPr>
+              <w:cnfStyle w:val="100000000000" w:firstRow="1" w:lastRow="0" w:firstColumn="0" w:lastColumn="0" w:oddVBand="0" w:evenVBand="0" w:oddHBand="0" w:evenHBand="0" w:firstRowFirstColumn="0" w:firstRowLastColumn="0" w:lastRowFirstColumn="0" w:lastRowLastColumn="0"/>
             </w:pPr>
             <w:r>
               <w:rPr>
@@ -1750,7 +1902,7 @@
         </w:tc>
         <w:tc>
           <w:tcPr>
-            <w:tcW w:w="2835" w:type="dxa"/>
+            <w:tcW w:w="5179" w:type="dxa"/>
           </w:tcPr>
           <w:p>
             <w:pPr>
@@ -1766,7 +1918,7 @@
         </w:tc>
         <w:tc>
           <w:tcPr>
-            <w:tcW w:w="1213" w:type="dxa"/>
+            <w:tcW w:w="408" w:type="dxa"/>
           </w:tcPr>
           <w:p>
             <w:pPr>
@@ -1788,7 +1940,7 @@
         <w:tc>
           <w:tcPr>
             <w:cnfStyle w:val="001000000000" w:firstRow="0" w:lastRow="0" w:firstColumn="1" w:lastColumn="0" w:oddVBand="0" w:evenVBand="0" w:oddHBand="0" w:evenHBand="0" w:firstRowFirstColumn="0" w:firstRowLastColumn="0" w:lastRowFirstColumn="0" w:lastRowLastColumn="0"/>
-            <w:tcW w:w="988" w:type="dxa"/>
+            <w:tcW w:w="408" w:type="dxa"/>
           </w:tcPr>
           <w:p>
             <w:r>
@@ -1801,7 +1953,33 @@
         </w:tc>
         <w:tc>
           <w:tcPr>
-            <w:tcW w:w="3260" w:type="dxa"/>
+            <w:tcW w:w="221" w:type="dxa"/>
+          </w:tcPr>
+          <w:p>
+            <w:pPr>
+              <w:cnfStyle w:val="000000100000" w:firstRow="0" w:lastRow="0" w:firstColumn="0" w:lastColumn="0" w:oddVBand="0" w:evenVBand="0" w:oddHBand="1" w:evenHBand="0" w:firstRowFirstColumn="0" w:firstRowLastColumn="0" w:lastRowFirstColumn="0" w:lastRowLastColumn="0"/>
+            </w:pPr>
+            <w:r>
+              <w:t>check_userID_password_</w:t>
+            </w:r>
+            <w:proofErr w:type="gramStart"/>
+            <w:r>
+              <w:t>matched(</w:t>
+            </w:r>
+            <w:proofErr w:type="gramEnd"/>
+            <w:r>
+              <w:t>)</w:t>
+            </w:r>
+          </w:p>
+          <w:p>
+            <w:pPr>
+              <w:cnfStyle w:val="000000100000" w:firstRow="0" w:lastRow="0" w:firstColumn="0" w:lastColumn="0" w:oddVBand="0" w:evenVBand="0" w:oddHBand="1" w:evenHBand="0" w:firstRowFirstColumn="0" w:firstRowLastColumn="0" w:lastRowFirstColumn="0" w:lastRowLastColumn="0"/>
+            </w:pPr>
+          </w:p>
+        </w:tc>
+        <w:tc>
+          <w:tcPr>
+            <w:tcW w:w="2090" w:type="dxa"/>
           </w:tcPr>
           <w:p>
             <w:pPr>
@@ -1818,7 +1996,7 @@
         </w:tc>
         <w:tc>
           <w:tcPr>
-            <w:tcW w:w="2835" w:type="dxa"/>
+            <w:tcW w:w="5179" w:type="dxa"/>
           </w:tcPr>
           <w:p>
             <w:pPr>
@@ -1882,7 +2060,7 @@
         </w:tc>
         <w:tc>
           <w:tcPr>
-            <w:tcW w:w="1213" w:type="dxa"/>
+            <w:tcW w:w="408" w:type="dxa"/>
           </w:tcPr>
           <w:p>
             <w:pPr>
@@ -1987,10 +2165,11 @@
         <w:tblLook w:val="04A0" w:firstRow="1" w:lastRow="0" w:firstColumn="1" w:lastColumn="0" w:noHBand="0" w:noVBand="1"/>
       </w:tblPr>
       <w:tblGrid>
-        <w:gridCol w:w="398"/>
-        <w:gridCol w:w="5268"/>
-        <w:gridCol w:w="2243"/>
-        <w:gridCol w:w="397"/>
+        <w:gridCol w:w="370"/>
+        <w:gridCol w:w="1142"/>
+        <w:gridCol w:w="4493"/>
+        <w:gridCol w:w="1932"/>
+        <w:gridCol w:w="369"/>
       </w:tblGrid>
       <w:tr>
         <w:trPr>
@@ -1999,7 +2178,7 @@
         <w:tc>
           <w:tcPr>
             <w:cnfStyle w:val="001000000000" w:firstRow="0" w:lastRow="0" w:firstColumn="1" w:lastColumn="0" w:oddVBand="0" w:evenVBand="0" w:oddHBand="0" w:evenHBand="0" w:firstRowFirstColumn="0" w:firstRowLastColumn="0" w:lastRowFirstColumn="0" w:lastRowLastColumn="0"/>
-            <w:tcW w:w="398" w:type="dxa"/>
+            <w:tcW w:w="392" w:type="dxa"/>
           </w:tcPr>
           <w:p>
             <w:r>
@@ -2012,11 +2191,30 @@
         </w:tc>
         <w:tc>
           <w:tcPr>
-            <w:tcW w:w="1303" w:type="dxa"/>
+            <w:tcW w:w="221" w:type="dxa"/>
           </w:tcPr>
           <w:p>
             <w:pPr>
               <w:cnfStyle w:val="100000000000" w:firstRow="1" w:lastRow="0" w:firstColumn="0" w:lastColumn="0" w:oddVBand="0" w:evenVBand="0" w:oddHBand="0" w:evenHBand="0" w:firstRowFirstColumn="0" w:firstRowLastColumn="0" w:lastRowFirstColumn="0" w:lastRowLastColumn="0"/>
+              <w:rPr>
+                <w:rFonts w:hint="eastAsia"/>
+              </w:rPr>
+            </w:pPr>
+            <w:r>
+              <w:rPr>
+                <w:rFonts w:hint="eastAsia"/>
+              </w:rPr>
+              <w:t>驱动函数</w:t>
+            </w:r>
+          </w:p>
+        </w:tc>
+        <w:tc>
+          <w:tcPr>
+            <w:tcW w:w="5118" w:type="dxa"/>
+          </w:tcPr>
+          <w:p>
+            <w:pPr>
+              <w:cnfStyle w:val="100000000000" w:firstRow="1" w:lastRow="0" w:firstColumn="0" w:lastColumn="0" w:oddVBand="0" w:evenVBand="0" w:oddHBand="0" w:evenHBand="0" w:firstRowFirstColumn="0" w:firstRowLastColumn="0" w:lastRowFirstColumn="0" w:lastRowLastColumn="0"/>
             </w:pPr>
             <w:r>
               <w:rPr>
@@ -2028,7 +2226,7 @@
         </w:tc>
         <w:tc>
           <w:tcPr>
-            <w:tcW w:w="6208" w:type="dxa"/>
+            <w:tcW w:w="2183" w:type="dxa"/>
           </w:tcPr>
           <w:p>
             <w:pPr>
@@ -2044,7 +2242,7 @@
         </w:tc>
         <w:tc>
           <w:tcPr>
-            <w:tcW w:w="397" w:type="dxa"/>
+            <w:tcW w:w="392" w:type="dxa"/>
           </w:tcPr>
           <w:p>
             <w:pPr>
@@ -2066,7 +2264,7 @@
         <w:tc>
           <w:tcPr>
             <w:cnfStyle w:val="001000000000" w:firstRow="0" w:lastRow="0" w:firstColumn="1" w:lastColumn="0" w:oddVBand="0" w:evenVBand="0" w:oddHBand="0" w:evenHBand="0" w:firstRowFirstColumn="0" w:firstRowLastColumn="0" w:lastRowFirstColumn="0" w:lastRowLastColumn="0"/>
-            <w:tcW w:w="398" w:type="dxa"/>
+            <w:tcW w:w="392" w:type="dxa"/>
           </w:tcPr>
           <w:p>
             <w:r>
@@ -2079,7 +2277,33 @@
         </w:tc>
         <w:tc>
           <w:tcPr>
-            <w:tcW w:w="1303" w:type="dxa"/>
+            <w:tcW w:w="221" w:type="dxa"/>
+          </w:tcPr>
+          <w:p>
+            <w:pPr>
+              <w:cnfStyle w:val="000000100000" w:firstRow="0" w:lastRow="0" w:firstColumn="0" w:lastColumn="0" w:oddVBand="0" w:evenVBand="0" w:oddHBand="1" w:evenHBand="0" w:firstRowFirstColumn="0" w:firstRowLastColumn="0" w:lastRowFirstColumn="0" w:lastRowLastColumn="0"/>
+            </w:pPr>
+            <w:r>
+              <w:t>user_</w:t>
+            </w:r>
+            <w:proofErr w:type="gramStart"/>
+            <w:r>
+              <w:t>register(</w:t>
+            </w:r>
+            <w:proofErr w:type="gramEnd"/>
+            <w:r>
+              <w:t>)</w:t>
+            </w:r>
+          </w:p>
+          <w:p>
+            <w:pPr>
+              <w:cnfStyle w:val="000000100000" w:firstRow="0" w:lastRow="0" w:firstColumn="0" w:lastColumn="0" w:oddVBand="0" w:evenVBand="0" w:oddHBand="1" w:evenHBand="0" w:firstRowFirstColumn="0" w:firstRowLastColumn="0" w:lastRowFirstColumn="0" w:lastRowLastColumn="0"/>
+            </w:pPr>
+          </w:p>
+        </w:tc>
+        <w:tc>
+          <w:tcPr>
+            <w:tcW w:w="5118" w:type="dxa"/>
           </w:tcPr>
           <w:p>
             <w:pPr>
@@ -2102,6 +2326,9 @@
             </w:r>
             <w:r>
               <w:br/>
+            </w:r>
+            <w:r>
+              <w:lastRenderedPageBreak/>
               <w:t>String phone="12345678901";</w:t>
             </w:r>
             <w:r>
@@ -2132,7 +2359,7 @@
         </w:tc>
         <w:tc>
           <w:tcPr>
-            <w:tcW w:w="6208" w:type="dxa"/>
+            <w:tcW w:w="2183" w:type="dxa"/>
           </w:tcPr>
           <w:p>
             <w:pPr>
@@ -2143,6 +2370,7 @@
                 <w:i/>
                 <w:iCs/>
               </w:rPr>
+              <w:lastRenderedPageBreak/>
               <w:t>verify</w:t>
             </w:r>
             <w:r>
@@ -2171,7 +2399,7 @@
         </w:tc>
         <w:tc>
           <w:tcPr>
-            <w:tcW w:w="397" w:type="dxa"/>
+            <w:tcW w:w="392" w:type="dxa"/>
           </w:tcPr>
           <w:p>
             <w:pPr>
@@ -2253,7 +2481,6 @@
           <w:sz w:val="24"/>
           <w:szCs w:val="24"/>
         </w:rPr>
-        <w:lastRenderedPageBreak/>
         <w:tab/>
       </w:r>
       <w:r>
@@ -2311,8 +2538,9 @@
       </w:tblPr>
       <w:tblGrid>
         <w:gridCol w:w="436"/>
-        <w:gridCol w:w="1284"/>
-        <w:gridCol w:w="6150"/>
+        <w:gridCol w:w="1710"/>
+        <w:gridCol w:w="865"/>
+        <w:gridCol w:w="4859"/>
         <w:gridCol w:w="436"/>
       </w:tblGrid>
       <w:tr>
@@ -2322,7 +2550,7 @@
         <w:tc>
           <w:tcPr>
             <w:cnfStyle w:val="001000000000" w:firstRow="0" w:lastRow="0" w:firstColumn="1" w:lastColumn="0" w:oddVBand="0" w:evenVBand="0" w:oddHBand="0" w:evenHBand="0" w:firstRowFirstColumn="0" w:firstRowLastColumn="0" w:lastRowFirstColumn="0" w:lastRowLastColumn="0"/>
-            <w:tcW w:w="398" w:type="dxa"/>
+            <w:tcW w:w="436" w:type="dxa"/>
           </w:tcPr>
           <w:p>
             <w:r>
@@ -2335,11 +2563,30 @@
         </w:tc>
         <w:tc>
           <w:tcPr>
-            <w:tcW w:w="1303" w:type="dxa"/>
+            <w:tcW w:w="886" w:type="dxa"/>
           </w:tcPr>
           <w:p>
             <w:pPr>
               <w:cnfStyle w:val="100000000000" w:firstRow="1" w:lastRow="0" w:firstColumn="0" w:lastColumn="0" w:oddVBand="0" w:evenVBand="0" w:oddHBand="0" w:evenHBand="0" w:firstRowFirstColumn="0" w:firstRowLastColumn="0" w:lastRowFirstColumn="0" w:lastRowLastColumn="0"/>
+              <w:rPr>
+                <w:rFonts w:hint="eastAsia"/>
+              </w:rPr>
+            </w:pPr>
+            <w:r>
+              <w:rPr>
+                <w:rFonts w:hint="eastAsia"/>
+              </w:rPr>
+              <w:t>驱动函数</w:t>
+            </w:r>
+          </w:p>
+        </w:tc>
+        <w:tc>
+          <w:tcPr>
+            <w:tcW w:w="1067" w:type="dxa"/>
+          </w:tcPr>
+          <w:p>
+            <w:pPr>
+              <w:cnfStyle w:val="100000000000" w:firstRow="1" w:lastRow="0" w:firstColumn="0" w:lastColumn="0" w:oddVBand="0" w:evenVBand="0" w:oddHBand="0" w:evenHBand="0" w:firstRowFirstColumn="0" w:firstRowLastColumn="0" w:lastRowFirstColumn="0" w:lastRowLastColumn="0"/>
             </w:pPr>
             <w:r>
               <w:rPr>
@@ -2351,7 +2598,7 @@
         </w:tc>
         <w:tc>
           <w:tcPr>
-            <w:tcW w:w="6208" w:type="dxa"/>
+            <w:tcW w:w="5481" w:type="dxa"/>
           </w:tcPr>
           <w:p>
             <w:pPr>
@@ -2367,7 +2614,7 @@
         </w:tc>
         <w:tc>
           <w:tcPr>
-            <w:tcW w:w="397" w:type="dxa"/>
+            <w:tcW w:w="436" w:type="dxa"/>
           </w:tcPr>
           <w:p>
             <w:pPr>
@@ -2389,7 +2636,7 @@
         <w:tc>
           <w:tcPr>
             <w:cnfStyle w:val="001000000000" w:firstRow="0" w:lastRow="0" w:firstColumn="1" w:lastColumn="0" w:oddVBand="0" w:evenVBand="0" w:oddHBand="0" w:evenHBand="0" w:firstRowFirstColumn="0" w:firstRowLastColumn="0" w:lastRowFirstColumn="0" w:lastRowLastColumn="0"/>
-            <w:tcW w:w="398" w:type="dxa"/>
+            <w:tcW w:w="436" w:type="dxa"/>
           </w:tcPr>
           <w:p>
             <w:r>
@@ -2402,13 +2649,42 @@
         </w:tc>
         <w:tc>
           <w:tcPr>
-            <w:tcW w:w="1303" w:type="dxa"/>
+            <w:tcW w:w="886" w:type="dxa"/>
           </w:tcPr>
           <w:p>
             <w:pPr>
               <w:cnfStyle w:val="000000100000" w:firstRow="0" w:lastRow="0" w:firstColumn="0" w:lastColumn="0" w:oddVBand="0" w:evenVBand="0" w:oddHBand="1" w:evenHBand="0" w:firstRowFirstColumn="0" w:firstRowLastColumn="0" w:lastRowFirstColumn="0" w:lastRowLastColumn="0"/>
             </w:pPr>
             <w:r>
+              <w:t>del_user_by_</w:t>
+            </w:r>
+            <w:proofErr w:type="gramStart"/>
+            <w:r>
+              <w:t>id(</w:t>
+            </w:r>
+            <w:proofErr w:type="gramEnd"/>
+            <w:r>
+              <w:t>)</w:t>
+            </w:r>
+          </w:p>
+          <w:p>
+            <w:pPr>
+              <w:cnfStyle w:val="000000100000" w:firstRow="0" w:lastRow="0" w:firstColumn="0" w:lastColumn="0" w:oddVBand="0" w:evenVBand="0" w:oddHBand="1" w:evenHBand="0" w:firstRowFirstColumn="0" w:firstRowLastColumn="0" w:lastRowFirstColumn="0" w:lastRowLastColumn="0"/>
+              <w:rPr>
+                <w:rFonts w:hint="eastAsia"/>
+              </w:rPr>
+            </w:pPr>
+          </w:p>
+        </w:tc>
+        <w:tc>
+          <w:tcPr>
+            <w:tcW w:w="1067" w:type="dxa"/>
+          </w:tcPr>
+          <w:p>
+            <w:pPr>
+              <w:cnfStyle w:val="000000100000" w:firstRow="0" w:lastRow="0" w:firstColumn="0" w:lastColumn="0" w:oddVBand="0" w:evenVBand="0" w:oddHBand="1" w:evenHBand="0" w:firstRowFirstColumn="0" w:firstRowLastColumn="0" w:lastRowFirstColumn="0" w:lastRowLastColumn="0"/>
+            </w:pPr>
+            <w:r>
               <w:rPr>
                 <w:rFonts w:hint="eastAsia"/>
               </w:rPr>
@@ -2435,7 +2711,7 @@
         </w:tc>
         <w:tc>
           <w:tcPr>
-            <w:tcW w:w="6208" w:type="dxa"/>
+            <w:tcW w:w="5481" w:type="dxa"/>
           </w:tcPr>
           <w:p>
             <w:pPr>
@@ -2507,7 +2783,7 @@
         </w:tc>
         <w:tc>
           <w:tcPr>
-            <w:tcW w:w="397" w:type="dxa"/>
+            <w:tcW w:w="436" w:type="dxa"/>
           </w:tcPr>
           <w:p>
             <w:pPr>
@@ -2619,10 +2895,11 @@
         <w:tblLook w:val="04A0" w:firstRow="1" w:lastRow="0" w:firstColumn="1" w:lastColumn="0" w:noHBand="0" w:noVBand="1"/>
       </w:tblPr>
       <w:tblGrid>
-        <w:gridCol w:w="398"/>
-        <w:gridCol w:w="5268"/>
-        <w:gridCol w:w="2243"/>
-        <w:gridCol w:w="397"/>
+        <w:gridCol w:w="363"/>
+        <w:gridCol w:w="1382"/>
+        <w:gridCol w:w="4330"/>
+        <w:gridCol w:w="1867"/>
+        <w:gridCol w:w="364"/>
       </w:tblGrid>
       <w:tr>
         <w:trPr>
@@ -2631,7 +2908,7 @@
         <w:tc>
           <w:tcPr>
             <w:cnfStyle w:val="001000000000" w:firstRow="0" w:lastRow="0" w:firstColumn="1" w:lastColumn="0" w:oddVBand="0" w:evenVBand="0" w:oddHBand="0" w:evenHBand="0" w:firstRowFirstColumn="0" w:firstRowLastColumn="0" w:lastRowFirstColumn="0" w:lastRowLastColumn="0"/>
-            <w:tcW w:w="398" w:type="dxa"/>
+            <w:tcW w:w="392" w:type="dxa"/>
           </w:tcPr>
           <w:p>
             <w:r>
@@ -2644,11 +2921,30 @@
         </w:tc>
         <w:tc>
           <w:tcPr>
-            <w:tcW w:w="1303" w:type="dxa"/>
+            <w:tcW w:w="221" w:type="dxa"/>
           </w:tcPr>
           <w:p>
             <w:pPr>
               <w:cnfStyle w:val="100000000000" w:firstRow="1" w:lastRow="0" w:firstColumn="0" w:lastColumn="0" w:oddVBand="0" w:evenVBand="0" w:oddHBand="0" w:evenHBand="0" w:firstRowFirstColumn="0" w:firstRowLastColumn="0" w:lastRowFirstColumn="0" w:lastRowLastColumn="0"/>
+              <w:rPr>
+                <w:rFonts w:hint="eastAsia"/>
+              </w:rPr>
+            </w:pPr>
+            <w:r>
+              <w:rPr>
+                <w:rFonts w:hint="eastAsia"/>
+              </w:rPr>
+              <w:t>驱动函数</w:t>
+            </w:r>
+          </w:p>
+        </w:tc>
+        <w:tc>
+          <w:tcPr>
+            <w:tcW w:w="5118" w:type="dxa"/>
+          </w:tcPr>
+          <w:p>
+            <w:pPr>
+              <w:cnfStyle w:val="100000000000" w:firstRow="1" w:lastRow="0" w:firstColumn="0" w:lastColumn="0" w:oddVBand="0" w:evenVBand="0" w:oddHBand="0" w:evenHBand="0" w:firstRowFirstColumn="0" w:firstRowLastColumn="0" w:lastRowFirstColumn="0" w:lastRowLastColumn="0"/>
             </w:pPr>
             <w:r>
               <w:rPr>
@@ -2660,7 +2956,7 @@
         </w:tc>
         <w:tc>
           <w:tcPr>
-            <w:tcW w:w="6208" w:type="dxa"/>
+            <w:tcW w:w="2183" w:type="dxa"/>
           </w:tcPr>
           <w:p>
             <w:pPr>
@@ -2676,7 +2972,7 @@
         </w:tc>
         <w:tc>
           <w:tcPr>
-            <w:tcW w:w="397" w:type="dxa"/>
+            <w:tcW w:w="392" w:type="dxa"/>
           </w:tcPr>
           <w:p>
             <w:pPr>
@@ -2698,7 +2994,7 @@
         <w:tc>
           <w:tcPr>
             <w:cnfStyle w:val="001000000000" w:firstRow="0" w:lastRow="0" w:firstColumn="1" w:lastColumn="0" w:oddVBand="0" w:evenVBand="0" w:oddHBand="0" w:evenHBand="0" w:firstRowFirstColumn="0" w:firstRowLastColumn="0" w:lastRowFirstColumn="0" w:lastRowLastColumn="0"/>
-            <w:tcW w:w="398" w:type="dxa"/>
+            <w:tcW w:w="392" w:type="dxa"/>
           </w:tcPr>
           <w:p>
             <w:r>
@@ -2711,7 +3007,33 @@
         </w:tc>
         <w:tc>
           <w:tcPr>
-            <w:tcW w:w="1303" w:type="dxa"/>
+            <w:tcW w:w="221" w:type="dxa"/>
+          </w:tcPr>
+          <w:p>
+            <w:pPr>
+              <w:cnfStyle w:val="000000100000" w:firstRow="0" w:lastRow="0" w:firstColumn="0" w:lastColumn="0" w:oddVBand="0" w:evenVBand="0" w:oddHBand="1" w:evenHBand="0" w:firstRowFirstColumn="0" w:firstRowLastColumn="0" w:lastRowFirstColumn="0" w:lastRowLastColumn="0"/>
+            </w:pPr>
+            <w:r>
+              <w:t>update_user_</w:t>
+            </w:r>
+            <w:proofErr w:type="gramStart"/>
+            <w:r>
+              <w:t>info(</w:t>
+            </w:r>
+            <w:proofErr w:type="gramEnd"/>
+            <w:r>
+              <w:t>)</w:t>
+            </w:r>
+          </w:p>
+          <w:p>
+            <w:pPr>
+              <w:cnfStyle w:val="000000100000" w:firstRow="0" w:lastRow="0" w:firstColumn="0" w:lastColumn="0" w:oddVBand="0" w:evenVBand="0" w:oddHBand="1" w:evenHBand="0" w:firstRowFirstColumn="0" w:firstRowLastColumn="0" w:lastRowFirstColumn="0" w:lastRowLastColumn="0"/>
+            </w:pPr>
+          </w:p>
+        </w:tc>
+        <w:tc>
+          <w:tcPr>
+            <w:tcW w:w="5118" w:type="dxa"/>
           </w:tcPr>
           <w:p>
             <w:pPr>
@@ -2730,6 +3052,9 @@
             </w:r>
             <w:r>
               <w:br/>
+            </w:r>
+            <w:r>
+              <w:lastRenderedPageBreak/>
               <w:t>String email="222@qq.com";</w:t>
             </w:r>
             <w:r>
@@ -2764,7 +3089,7 @@
         </w:tc>
         <w:tc>
           <w:tcPr>
-            <w:tcW w:w="6208" w:type="dxa"/>
+            <w:tcW w:w="2183" w:type="dxa"/>
           </w:tcPr>
           <w:p>
             <w:pPr>
@@ -2775,6 +3100,7 @@
                 <w:i/>
                 <w:iCs/>
               </w:rPr>
+              <w:lastRenderedPageBreak/>
               <w:t>verify</w:t>
             </w:r>
             <w:r>
@@ -2790,7 +3116,7 @@
         </w:tc>
         <w:tc>
           <w:tcPr>
-            <w:tcW w:w="397" w:type="dxa"/>
+            <w:tcW w:w="392" w:type="dxa"/>
           </w:tcPr>
           <w:p>
             <w:pPr>
@@ -2855,7 +3181,6 @@
           <w:sz w:val="24"/>
           <w:szCs w:val="24"/>
         </w:rPr>
-        <w:lastRenderedPageBreak/>
         <w:tab/>
       </w:r>
       <w:r>
@@ -2902,10 +3227,11 @@
         <w:tblLook w:val="04A0" w:firstRow="1" w:lastRow="0" w:firstColumn="1" w:lastColumn="0" w:noHBand="0" w:noVBand="1"/>
       </w:tblPr>
       <w:tblGrid>
-        <w:gridCol w:w="436"/>
-        <w:gridCol w:w="1573"/>
-        <w:gridCol w:w="5861"/>
-        <w:gridCol w:w="436"/>
+        <w:gridCol w:w="386"/>
+        <w:gridCol w:w="2615"/>
+        <w:gridCol w:w="1266"/>
+        <w:gridCol w:w="3653"/>
+        <w:gridCol w:w="386"/>
       </w:tblGrid>
       <w:tr>
         <w:trPr>
@@ -2914,7 +3240,7 @@
         <w:tc>
           <w:tcPr>
             <w:cnfStyle w:val="001000000000" w:firstRow="0" w:lastRow="0" w:firstColumn="1" w:lastColumn="0" w:oddVBand="0" w:evenVBand="0" w:oddHBand="0" w:evenHBand="0" w:firstRowFirstColumn="0" w:firstRowLastColumn="0" w:lastRowFirstColumn="0" w:lastRowLastColumn="0"/>
-            <w:tcW w:w="398" w:type="dxa"/>
+            <w:tcW w:w="436" w:type="dxa"/>
           </w:tcPr>
           <w:p>
             <w:r>
@@ -2927,11 +3253,30 @@
         </w:tc>
         <w:tc>
           <w:tcPr>
-            <w:tcW w:w="1303" w:type="dxa"/>
+            <w:tcW w:w="741" w:type="dxa"/>
           </w:tcPr>
           <w:p>
             <w:pPr>
               <w:cnfStyle w:val="100000000000" w:firstRow="1" w:lastRow="0" w:firstColumn="0" w:lastColumn="0" w:oddVBand="0" w:evenVBand="0" w:oddHBand="0" w:evenHBand="0" w:firstRowFirstColumn="0" w:firstRowLastColumn="0" w:lastRowFirstColumn="0" w:lastRowLastColumn="0"/>
+              <w:rPr>
+                <w:rFonts w:hint="eastAsia"/>
+              </w:rPr>
+            </w:pPr>
+            <w:r>
+              <w:rPr>
+                <w:rFonts w:hint="eastAsia"/>
+              </w:rPr>
+              <w:t>驱动函数</w:t>
+            </w:r>
+          </w:p>
+        </w:tc>
+        <w:tc>
+          <w:tcPr>
+            <w:tcW w:w="1573" w:type="dxa"/>
+          </w:tcPr>
+          <w:p>
+            <w:pPr>
+              <w:cnfStyle w:val="100000000000" w:firstRow="1" w:lastRow="0" w:firstColumn="0" w:lastColumn="0" w:oddVBand="0" w:evenVBand="0" w:oddHBand="0" w:evenHBand="0" w:firstRowFirstColumn="0" w:firstRowLastColumn="0" w:lastRowFirstColumn="0" w:lastRowLastColumn="0"/>
             </w:pPr>
             <w:r>
               <w:rPr>
@@ -2943,7 +3288,7 @@
         </w:tc>
         <w:tc>
           <w:tcPr>
-            <w:tcW w:w="6208" w:type="dxa"/>
+            <w:tcW w:w="5120" w:type="dxa"/>
           </w:tcPr>
           <w:p>
             <w:pPr>
@@ -2959,7 +3304,7 @@
         </w:tc>
         <w:tc>
           <w:tcPr>
-            <w:tcW w:w="397" w:type="dxa"/>
+            <w:tcW w:w="436" w:type="dxa"/>
           </w:tcPr>
           <w:p>
             <w:pPr>
@@ -2981,7 +3326,7 @@
         <w:tc>
           <w:tcPr>
             <w:cnfStyle w:val="001000000000" w:firstRow="0" w:lastRow="0" w:firstColumn="1" w:lastColumn="0" w:oddVBand="0" w:evenVBand="0" w:oddHBand="0" w:evenHBand="0" w:firstRowFirstColumn="0" w:firstRowLastColumn="0" w:lastRowFirstColumn="0" w:lastRowLastColumn="0"/>
-            <w:tcW w:w="398" w:type="dxa"/>
+            <w:tcW w:w="436" w:type="dxa"/>
           </w:tcPr>
           <w:p>
             <w:r>
@@ -2994,13 +3339,39 @@
         </w:tc>
         <w:tc>
           <w:tcPr>
-            <w:tcW w:w="1303" w:type="dxa"/>
+            <w:tcW w:w="741" w:type="dxa"/>
           </w:tcPr>
           <w:p>
             <w:pPr>
               <w:cnfStyle w:val="000000100000" w:firstRow="0" w:lastRow="0" w:firstColumn="0" w:lastColumn="0" w:oddVBand="0" w:evenVBand="0" w:oddHBand="1" w:evenHBand="0" w:firstRowFirstColumn="0" w:firstRowLastColumn="0" w:lastRowFirstColumn="0" w:lastRowLastColumn="0"/>
             </w:pPr>
             <w:r>
+              <w:t>return_number_of_same_</w:t>
+            </w:r>
+            <w:proofErr w:type="gramStart"/>
+            <w:r>
+              <w:t>userID(</w:t>
+            </w:r>
+            <w:proofErr w:type="gramEnd"/>
+            <w:r>
+              <w:t>)</w:t>
+            </w:r>
+          </w:p>
+          <w:p>
+            <w:pPr>
+              <w:cnfStyle w:val="000000100000" w:firstRow="0" w:lastRow="0" w:firstColumn="0" w:lastColumn="0" w:oddVBand="0" w:evenVBand="0" w:oddHBand="1" w:evenHBand="0" w:firstRowFirstColumn="0" w:firstRowLastColumn="0" w:lastRowFirstColumn="0" w:lastRowLastColumn="0"/>
+            </w:pPr>
+          </w:p>
+        </w:tc>
+        <w:tc>
+          <w:tcPr>
+            <w:tcW w:w="1573" w:type="dxa"/>
+          </w:tcPr>
+          <w:p>
+            <w:pPr>
+              <w:cnfStyle w:val="000000100000" w:firstRow="0" w:lastRow="0" w:firstColumn="0" w:lastColumn="0" w:oddVBand="0" w:evenVBand="0" w:oddHBand="1" w:evenHBand="0" w:firstRowFirstColumn="0" w:firstRowLastColumn="0" w:lastRowFirstColumn="0" w:lastRowLastColumn="0"/>
+            </w:pPr>
+            <w:r>
               <w:t>String userID="user";</w:t>
             </w:r>
           </w:p>
@@ -3012,7 +3383,7 @@
         </w:tc>
         <w:tc>
           <w:tcPr>
-            <w:tcW w:w="6208" w:type="dxa"/>
+            <w:tcW w:w="5120" w:type="dxa"/>
           </w:tcPr>
           <w:p>
             <w:pPr>
@@ -3048,7 +3419,7 @@
         </w:tc>
         <w:tc>
           <w:tcPr>
-            <w:tcW w:w="397" w:type="dxa"/>
+            <w:tcW w:w="436" w:type="dxa"/>
           </w:tcPr>
           <w:p>
             <w:pPr>
@@ -3068,6 +3439,8 @@
         </w:rPr>
         <w:t>三、测试用例的执行与结果</w:t>
       </w:r>
+      <w:bookmarkStart w:id="0" w:name="_GoBack"/>
+      <w:bookmarkEnd w:id="0"/>
     </w:p>
     <w:p>
       <w:pPr>
@@ -3140,6 +3513,7 @@
           <w:sz w:val="24"/>
           <w:szCs w:val="24"/>
         </w:rPr>
+        <w:lastRenderedPageBreak/>
         <w:t>所有测试用例均通过测试</w:t>
       </w:r>
       <w:r>
@@ -3229,7 +3603,6 @@
           <w:sz w:val="24"/>
           <w:szCs w:val="24"/>
         </w:rPr>
-        <w:lastRenderedPageBreak/>
         <w:t>从该图可得知，测试对于UserServiceImpl类的方法覆盖度（Method）达到100%，对其语句覆盖度（Line）也达到100%，经测试经理评审，该单元通过了单元测试。</w:t>
       </w:r>
     </w:p>
@@ -3905,7 +4278,6 @@
   <w:style w:type="character" w:default="1" w:styleId="a0">
     <w:name w:val="Default Paragraph Font"/>
     <w:uiPriority w:val="1"/>
-    <w:semiHidden/>
     <w:unhideWhenUsed/>
   </w:style>
   <w:style w:type="table" w:default="1" w:styleId="a1">

</xml_diff>